<commit_message>
Use moment and angular to automatically set dates
This will keep the date related items up to date.
</commit_message>
<xml_diff>
--- a/assets/Resume.docx
+++ b/assets/Resume.docx
@@ -1,6 +1,6 @@
 
 <file path=word/document.xml><?xml version="1.0" encoding="utf-8"?>
-<w:document xmlns:wpc="http://schemas.microsoft.com/office/word/2010/wordprocessingCanvas" xmlns:mo="http://schemas.microsoft.com/office/mac/office/2008/main" xmlns:mc="http://schemas.openxmlformats.org/markup-compatibility/2006" xmlns:mv="urn:schemas-microsoft-com:mac:vml" xmlns:o="urn:schemas-microsoft-com:office:office" xmlns:r="http://schemas.openxmlformats.org/officeDocument/2006/relationships" xmlns:m="http://schemas.openxmlformats.org/officeDocument/2006/math" xmlns:v="urn:schemas-microsoft-com:vml" xmlns:wp14="http://schemas.microsoft.com/office/word/2010/wordprocessingDrawing" xmlns:wp="http://schemas.openxmlformats.org/drawingml/2006/wordprocessingDrawing" xmlns:w10="urn:schemas-microsoft-com:office:word" xmlns:w="http://schemas.openxmlformats.org/wordprocessingml/2006/main" xmlns:w14="http://schemas.microsoft.com/office/word/2010/wordml" xmlns:wpg="http://schemas.microsoft.com/office/word/2010/wordprocessingGroup" xmlns:wpi="http://schemas.microsoft.com/office/word/2010/wordprocessingInk" xmlns:wne="http://schemas.microsoft.com/office/word/2006/wordml" xmlns:wps="http://schemas.microsoft.com/office/word/2010/wordprocessingShape" mc:Ignorable="w14 wp14">
+<w:document xmlns:wpc="http://schemas.microsoft.com/office/word/2010/wordprocessingCanvas" xmlns:mc="http://schemas.openxmlformats.org/markup-compatibility/2006" xmlns:o="urn:schemas-microsoft-com:office:office" xmlns:r="http://schemas.openxmlformats.org/officeDocument/2006/relationships" xmlns:m="http://schemas.openxmlformats.org/officeDocument/2006/math" xmlns:v="urn:schemas-microsoft-com:vml" xmlns:wp14="http://schemas.microsoft.com/office/word/2010/wordprocessingDrawing" xmlns:wp="http://schemas.openxmlformats.org/drawingml/2006/wordprocessingDrawing" xmlns:w10="urn:schemas-microsoft-com:office:word" xmlns:w="http://schemas.openxmlformats.org/wordprocessingml/2006/main" xmlns:w14="http://schemas.microsoft.com/office/word/2010/wordml" xmlns:w15="http://schemas.microsoft.com/office/word/2012/wordml" xmlns:wpg="http://schemas.microsoft.com/office/word/2010/wordprocessingGroup" xmlns:wpi="http://schemas.microsoft.com/office/word/2010/wordprocessingInk" xmlns:wne="http://schemas.microsoft.com/office/word/2006/wordml" xmlns:wps="http://schemas.microsoft.com/office/word/2010/wordprocessingShape" mc:Ignorable="w14 w15 wp14">
   <w:body>
     <w:p>
       <w:pPr>
@@ -14,8 +14,6 @@
         </w:rPr>
       </w:pPr>
       <w:bookmarkStart w:id="0" w:name="OLE_LINK2"/>
-      <w:bookmarkStart w:id="1" w:name="_GoBack"/>
-      <w:bookmarkEnd w:id="1"/>
       <w:r>
         <w:t>Andre Young</w:t>
       </w:r>
@@ -51,28 +49,14 @@
           <w:sz w:val="20"/>
           <w:szCs w:val="20"/>
         </w:rPr>
-        <w:t>T</w:t>
-      </w:r>
-      <w:r>
-        <w:rPr>
-          <w:sz w:val="20"/>
-          <w:szCs w:val="20"/>
-        </w:rPr>
-        <w:t xml:space="preserve">   </w:t>
-      </w:r>
-      <w:r>
-        <w:rPr>
-          <w:sz w:val="20"/>
-          <w:szCs w:val="20"/>
-        </w:rPr>
-        <w:t>• Accokeek</w:t>
-      </w:r>
-      <w:r>
-        <w:rPr>
-          <w:sz w:val="20"/>
-          <w:szCs w:val="20"/>
-        </w:rPr>
-        <w:t xml:space="preserve"> MD, 20</w:t>
+        <w:t xml:space="preserve">T </w:t>
+      </w:r>
+      <w:r>
+        <w:rPr>
+          <w:sz w:val="20"/>
+          <w:szCs w:val="20"/>
+        </w:rPr>
+        <w:t>Accokeek MD, 20</w:t>
       </w:r>
       <w:r>
         <w:rPr>
@@ -99,21 +83,14 @@
           <w:sz w:val="20"/>
           <w:szCs w:val="20"/>
         </w:rPr>
-        <w:t xml:space="preserve">Home:  (301) </w:t>
-      </w:r>
-      <w:r>
-        <w:rPr>
-          <w:sz w:val="20"/>
-          <w:szCs w:val="20"/>
-        </w:rPr>
-        <w:t>283-0353</w:t>
-      </w:r>
-      <w:r>
-        <w:rPr>
-          <w:sz w:val="20"/>
-          <w:szCs w:val="20"/>
-        </w:rPr>
-        <w:t xml:space="preserve">   • Cell:  (202) 369-8494   • </w:t>
+        <w:t xml:space="preserve">Cell:  (202) 369-8494 </w:t>
+      </w:r>
+      <w:r>
+        <w:rPr>
+          <w:sz w:val="20"/>
+          <w:szCs w:val="20"/>
+        </w:rPr>
+        <w:t xml:space="preserve">• </w:t>
       </w:r>
       <w:r>
         <w:rPr>
@@ -134,8 +111,35 @@
           <w:sz w:val="20"/>
           <w:szCs w:val="20"/>
         </w:rPr>
-        <w:t>gmail.com</w:t>
-      </w:r>
+        <w:t xml:space="preserve">gmail.com </w:t>
+      </w:r>
+      <w:r>
+        <w:rPr>
+          <w:sz w:val="20"/>
+          <w:szCs w:val="20"/>
+        </w:rPr>
+        <w:t xml:space="preserve">• </w:t>
+      </w:r>
+      <w:r>
+        <w:rPr>
+          <w:sz w:val="20"/>
+          <w:szCs w:val="20"/>
+        </w:rPr>
+        <w:t>http://andrejyoung.com</w:t>
+      </w:r>
+    </w:p>
+    <w:p>
+      <w:pPr>
+        <w:tabs>
+          <w:tab w:val="left" w:pos="360"/>
+          <w:tab w:val="right" w:pos="9360"/>
+        </w:tabs>
+        <w:jc w:val="center"/>
+        <w:rPr>
+          <w:sz w:val="20"/>
+          <w:szCs w:val="20"/>
+        </w:rPr>
+      </w:pPr>
     </w:p>
     <w:p>
       <w:pPr>
@@ -217,118 +221,7 @@
           <w:szCs w:val="20"/>
         </w:rPr>
         <w:tab/>
-      </w:r>
-      <w:r>
-        <w:rPr>
-          <w:sz w:val="20"/>
-          <w:szCs w:val="20"/>
-        </w:rPr>
-        <w:t xml:space="preserve">Senior developer </w:t>
-      </w:r>
-      <w:r>
-        <w:rPr>
-          <w:sz w:val="20"/>
-          <w:szCs w:val="20"/>
-        </w:rPr>
-        <w:t xml:space="preserve">and team lead </w:t>
-      </w:r>
-      <w:r>
-        <w:rPr>
-          <w:sz w:val="20"/>
-          <w:szCs w:val="20"/>
-        </w:rPr>
-        <w:t xml:space="preserve">with over 15 years of </w:t>
-      </w:r>
-      <w:r>
-        <w:rPr>
-          <w:sz w:val="20"/>
-          <w:szCs w:val="20"/>
-        </w:rPr>
-        <w:t>experience and</w:t>
-      </w:r>
-      <w:r>
-        <w:rPr>
-          <w:sz w:val="20"/>
-          <w:szCs w:val="20"/>
-        </w:rPr>
-        <w:t xml:space="preserve"> a commitment to delivering quality </w:t>
-      </w:r>
-      <w:r>
-        <w:rPr>
-          <w:sz w:val="20"/>
-          <w:szCs w:val="20"/>
-        </w:rPr>
-        <w:t>solutions</w:t>
-      </w:r>
-      <w:r>
-        <w:rPr>
-          <w:sz w:val="20"/>
-          <w:szCs w:val="20"/>
-        </w:rPr>
-        <w:t xml:space="preserve"> that exceeds expectations.  </w:t>
-      </w:r>
-      <w:r>
-        <w:rPr>
-          <w:sz w:val="20"/>
-          <w:szCs w:val="20"/>
-        </w:rPr>
-        <w:t>To o</w:t>
-      </w:r>
-      <w:r>
-        <w:rPr>
-          <w:sz w:val="20"/>
-          <w:szCs w:val="20"/>
-        </w:rPr>
-        <w:t xml:space="preserve">btain </w:t>
-      </w:r>
-      <w:r>
-        <w:rPr>
-          <w:sz w:val="20"/>
-          <w:szCs w:val="20"/>
-        </w:rPr>
-        <w:t>a</w:t>
-      </w:r>
-      <w:r>
-        <w:rPr>
-          <w:sz w:val="20"/>
-          <w:szCs w:val="20"/>
-        </w:rPr>
-        <w:t xml:space="preserve"> position </w:t>
-      </w:r>
-      <w:r>
-        <w:rPr>
-          <w:sz w:val="20"/>
-          <w:szCs w:val="20"/>
-        </w:rPr>
-        <w:t xml:space="preserve">that </w:t>
-      </w:r>
-      <w:r>
-        <w:rPr>
-          <w:sz w:val="20"/>
-          <w:szCs w:val="20"/>
-        </w:rPr>
-        <w:t xml:space="preserve">will </w:t>
-      </w:r>
-      <w:r>
-        <w:rPr>
-          <w:sz w:val="20"/>
-          <w:szCs w:val="20"/>
-        </w:rPr>
-        <w:t>utilize</w:t>
-      </w:r>
-      <w:r>
-        <w:rPr>
-          <w:sz w:val="20"/>
-          <w:szCs w:val="20"/>
-        </w:rPr>
-        <w:t xml:space="preserve"> my strengths and experiences while allowing me to grow and </w:t>
-      </w:r>
-      <w:r>
-        <w:rPr>
-          <w:sz w:val="20"/>
-          <w:szCs w:val="20"/>
-        </w:rPr>
-        <w:t>learn new techniques and skills both technical and professional.</w:t>
+        <w:t>Senior developer and team lead with over 15 years of experience and a commitment to delivering quality solutions that exceeds expectations.  To obtain a position that will utilize my strengths and experiences while allowing me to grow and learn new techniques and skills both technical and professional.</w:t>
       </w:r>
     </w:p>
     <w:p>
@@ -378,7 +271,7 @@
           <w:szCs w:val="20"/>
         </w:rPr>
         <w:sectPr>
-          <w:headerReference w:type="default" r:id="rId9"/>
+          <w:headerReference w:type="default" r:id="rId8"/>
           <w:pgSz w:w="12240" w:h="15840" w:code="1"/>
           <w:pgMar w:top="1008" w:right="1008" w:bottom="1008" w:left="1008" w:header="720" w:footer="720" w:gutter="0"/>
           <w:cols w:space="720"/>
@@ -411,7 +304,7 @@
           <w:szCs w:val="20"/>
         </w:rPr>
         <w:lastRenderedPageBreak/>
-        <w:t>Agile Project Management</w:t>
+        <w:t>Angular.js 1.x</w:t>
       </w:r>
     </w:p>
     <w:p>
@@ -437,15 +330,7 @@
           <w:sz w:val="20"/>
           <w:szCs w:val="20"/>
         </w:rPr>
-        <w:t>Angular</w:t>
-      </w:r>
-      <w:r>
-        <w:rPr>
-          <w:bCs/>
-          <w:sz w:val="20"/>
-          <w:szCs w:val="20"/>
-        </w:rPr>
-        <w:t>.js</w:t>
+        <w:t xml:space="preserve">C# </w:t>
       </w:r>
     </w:p>
     <w:p>
@@ -471,15 +356,7 @@
           <w:sz w:val="20"/>
           <w:szCs w:val="20"/>
         </w:rPr>
-        <w:t>C#</w:t>
-      </w:r>
-      <w:r>
-        <w:rPr>
-          <w:bCs/>
-          <w:sz w:val="20"/>
-          <w:szCs w:val="20"/>
-        </w:rPr>
-        <w:t xml:space="preserve"> </w:t>
+        <w:t>VB.NET</w:t>
       </w:r>
     </w:p>
     <w:p>
@@ -505,7 +382,7 @@
           <w:sz w:val="20"/>
           <w:szCs w:val="20"/>
         </w:rPr>
-        <w:t>VB.NET</w:t>
+        <w:t>JavaScript /Node.js</w:t>
       </w:r>
     </w:p>
     <w:p>
@@ -531,7 +408,7 @@
           <w:sz w:val="20"/>
           <w:szCs w:val="20"/>
         </w:rPr>
-        <w:t>JavaScript</w:t>
+        <w:t>Node.js</w:t>
       </w:r>
     </w:p>
     <w:p>
@@ -610,7 +487,7 @@
           <w:sz w:val="20"/>
           <w:szCs w:val="20"/>
         </w:rPr>
-        <w:t>Node.js</w:t>
+        <w:t>GIT</w:t>
       </w:r>
     </w:p>
     <w:p>
@@ -636,7 +513,7 @@
           <w:sz w:val="20"/>
           <w:szCs w:val="20"/>
         </w:rPr>
-        <w:t>GIT</w:t>
+        <w:t>Automated Testing</w:t>
       </w:r>
     </w:p>
     <w:p>
@@ -662,7 +539,7 @@
           <w:sz w:val="20"/>
           <w:szCs w:val="20"/>
         </w:rPr>
-        <w:t>Automated Testing</w:t>
+        <w:t>Agile Project Management</w:t>
       </w:r>
     </w:p>
     <w:p>
@@ -690,6 +567,58 @@
         </w:rPr>
         <w:lastRenderedPageBreak/>
         <w:t>Requirements gathering</w:t>
+      </w:r>
+    </w:p>
+    <w:p>
+      <w:pPr>
+        <w:pStyle w:val="ListParagraph"/>
+        <w:numPr>
+          <w:ilvl w:val="0"/>
+          <w:numId w:val="40"/>
+        </w:numPr>
+        <w:tabs>
+          <w:tab w:val="left" w:pos="360"/>
+        </w:tabs>
+        <w:rPr>
+          <w:b/>
+          <w:bCs/>
+          <w:sz w:val="20"/>
+          <w:szCs w:val="20"/>
+        </w:rPr>
+      </w:pPr>
+      <w:r>
+        <w:rPr>
+          <w:bCs/>
+          <w:sz w:val="20"/>
+          <w:szCs w:val="20"/>
+        </w:rPr>
+        <w:t>Community building</w:t>
+      </w:r>
+    </w:p>
+    <w:p>
+      <w:pPr>
+        <w:pStyle w:val="ListParagraph"/>
+        <w:numPr>
+          <w:ilvl w:val="0"/>
+          <w:numId w:val="40"/>
+        </w:numPr>
+        <w:tabs>
+          <w:tab w:val="left" w:pos="360"/>
+        </w:tabs>
+        <w:rPr>
+          <w:b/>
+          <w:bCs/>
+          <w:sz w:val="20"/>
+          <w:szCs w:val="20"/>
+        </w:rPr>
+      </w:pPr>
+      <w:r>
+        <w:rPr>
+          <w:bCs/>
+          <w:sz w:val="20"/>
+          <w:szCs w:val="20"/>
+        </w:rPr>
+        <w:t>Mentorship</w:t>
       </w:r>
     </w:p>
     <w:p>
@@ -1016,7 +945,7 @@
           <w:sz w:val="20"/>
           <w:szCs w:val="20"/>
         </w:rPr>
-        <w:t>Symphony</w:t>
+        <w:t>Virtual Folders</w:t>
       </w:r>
     </w:p>
     <w:p>
@@ -1040,7 +969,100 @@
           <w:sz w:val="20"/>
           <w:szCs w:val="20"/>
         </w:rPr>
-        <w:t xml:space="preserve">Designed and implemented a web based application to </w:t>
+        <w:t>Designed and implemented a web application to organize, share, and secure project files.  This application was created and maintained using SCRUM principles with 2week iterations.  The core application components consist of the following:</w:t>
+      </w:r>
+    </w:p>
+    <w:p>
+      <w:pPr>
+        <w:pStyle w:val="ListParagraph"/>
+        <w:numPr>
+          <w:ilvl w:val="1"/>
+          <w:numId w:val="39"/>
+        </w:numPr>
+        <w:tabs>
+          <w:tab w:val="left" w:pos="360"/>
+        </w:tabs>
+        <w:rPr>
+          <w:b/>
+          <w:sz w:val="20"/>
+          <w:szCs w:val="20"/>
+        </w:rPr>
+      </w:pPr>
+      <w:r>
+        <w:rPr>
+          <w:sz w:val="20"/>
+          <w:szCs w:val="20"/>
+        </w:rPr>
+        <w:t xml:space="preserve">Client/UI - Angular 1.x SPA for the client using a mixture of factories, directives, components and routes based on the best practices found in the Angular 1 Style Guide.  </w:t>
+      </w:r>
+    </w:p>
+    <w:p>
+      <w:pPr>
+        <w:numPr>
+          <w:ilvl w:val="1"/>
+          <w:numId w:val="39"/>
+        </w:numPr>
+        <w:tabs>
+          <w:tab w:val="left" w:pos="360"/>
+        </w:tabs>
+        <w:rPr>
+          <w:b/>
+          <w:sz w:val="20"/>
+          <w:szCs w:val="20"/>
+        </w:rPr>
+      </w:pPr>
+      <w:r>
+        <w:rPr>
+          <w:sz w:val="20"/>
+          <w:szCs w:val="20"/>
+        </w:rPr>
+        <w:t>Web API –The Web API layer, written in C#, handle requests from the client, coordinating various service to produce a response.</w:t>
+      </w:r>
+    </w:p>
+    <w:p>
+      <w:pPr>
+        <w:numPr>
+          <w:ilvl w:val="1"/>
+          <w:numId w:val="39"/>
+        </w:numPr>
+        <w:tabs>
+          <w:tab w:val="left" w:pos="360"/>
+        </w:tabs>
+        <w:rPr>
+          <w:b/>
+          <w:sz w:val="20"/>
+          <w:szCs w:val="20"/>
+        </w:rPr>
+      </w:pPr>
+      <w:r>
+        <w:rPr>
+          <w:sz w:val="20"/>
+          <w:szCs w:val="20"/>
+        </w:rPr>
+        <w:t>Services, Repositories, and Entities – These services house the core business logic, data access and data entities.</w:t>
+      </w:r>
+    </w:p>
+    <w:p>
+      <w:pPr>
+        <w:numPr>
+          <w:ilvl w:val="1"/>
+          <w:numId w:val="39"/>
+        </w:numPr>
+        <w:tabs>
+          <w:tab w:val="left" w:pos="360"/>
+        </w:tabs>
+        <w:rPr>
+          <w:b/>
+          <w:sz w:val="20"/>
+          <w:szCs w:val="20"/>
+        </w:rPr>
+      </w:pPr>
+      <w:r>
+        <w:rPr>
+          <w:sz w:val="20"/>
+          <w:szCs w:val="20"/>
+        </w:rPr>
+        <w:t xml:space="preserve">Background Service – This service handle long running and background tasks such as change tracking and cache invalidation, etc. via the Service and Repositories DLLs mentioned earlier. </w:t>
       </w:r>
     </w:p>
     <w:p>
@@ -1070,35 +1092,23 @@
           <w:sz w:val="20"/>
           <w:szCs w:val="20"/>
         </w:rPr>
-        <w:t xml:space="preserve">  SQL </w:t>
-      </w:r>
-      <w:r>
-        <w:rPr>
-          <w:sz w:val="20"/>
-          <w:szCs w:val="20"/>
-        </w:rPr>
-        <w:t>Server 2012, Visual Studio 2015,</w:t>
-      </w:r>
-      <w:r>
-        <w:rPr>
-          <w:sz w:val="20"/>
-          <w:szCs w:val="20"/>
-        </w:rPr>
-        <w:t xml:space="preserve"> ASP.NET 4.5.2 (Web API), JavaScript, Angular, </w:t>
-      </w:r>
-      <w:r>
-        <w:rPr>
-          <w:sz w:val="20"/>
-          <w:szCs w:val="20"/>
-        </w:rPr>
-        <w:t>Node.js</w:t>
-      </w:r>
-      <w:r>
-        <w:rPr>
-          <w:sz w:val="20"/>
-          <w:szCs w:val="20"/>
-        </w:rPr>
-        <w:t xml:space="preserve">, and various JavaScript Libraries and </w:t>
+        <w:t xml:space="preserve">  SQL Server 2012, </w:t>
+      </w:r>
+      <w:proofErr w:type="spellStart"/>
+      <w:r>
+        <w:rPr>
+          <w:sz w:val="20"/>
+          <w:szCs w:val="20"/>
+        </w:rPr>
+        <w:t>Redis</w:t>
+      </w:r>
+      <w:proofErr w:type="spellEnd"/>
+      <w:r>
+        <w:rPr>
+          <w:sz w:val="20"/>
+          <w:szCs w:val="20"/>
+        </w:rPr>
+        <w:t xml:space="preserve">, Neo4j, Visual Studio 2015, ASP.NET 4.5.2 (Web API), JavaScript, Angular 1.x, Node.js, and various JavaScript libraries and </w:t>
       </w:r>
       <w:proofErr w:type="spellStart"/>
       <w:r>
@@ -1170,23 +1180,7 @@
           <w:sz w:val="20"/>
           <w:szCs w:val="20"/>
         </w:rPr>
-        <w:t xml:space="preserve">Designed and implemented an </w:t>
-      </w:r>
-      <w:proofErr w:type="gramStart"/>
-      <w:r>
-        <w:rPr>
-          <w:sz w:val="20"/>
-          <w:szCs w:val="20"/>
-        </w:rPr>
-        <w:t>internet</w:t>
-      </w:r>
-      <w:proofErr w:type="gramEnd"/>
-      <w:r>
-        <w:rPr>
-          <w:sz w:val="20"/>
-          <w:szCs w:val="20"/>
-        </w:rPr>
-        <w:t xml:space="preserve"> based application to track project review Request for Action (RFA). This application is designed with three tiers for optimum security and portability.  </w:t>
+        <w:t xml:space="preserve">Designed and implemented an internet based application to track project review Request for Action (RFA). This application is designed with three tiers for optimum security and portability.  </w:t>
       </w:r>
     </w:p>
     <w:p>
@@ -1209,21 +1203,7 @@
           <w:sz w:val="20"/>
           <w:szCs w:val="20"/>
         </w:rPr>
-        <w:t>T</w:t>
-      </w:r>
-      <w:r>
-        <w:rPr>
-          <w:sz w:val="20"/>
-          <w:szCs w:val="20"/>
-        </w:rPr>
-        <w:t>he User Interface (UI) employs</w:t>
-      </w:r>
-      <w:r>
-        <w:rPr>
-          <w:sz w:val="20"/>
-          <w:szCs w:val="20"/>
-        </w:rPr>
-        <w:t xml:space="preserve"> a user centric design, designed to be intuitive and responsive.  AJAX components give instant feedback.</w:t>
+        <w:t>The User Interface (UI) employs a user centric design, designed to be intuitive and responsive.  AJAX components give instant feedback.</w:t>
       </w:r>
     </w:p>
     <w:p>
@@ -1246,81 +1226,7 @@
           <w:sz w:val="20"/>
           <w:szCs w:val="20"/>
         </w:rPr>
-        <w:t>The Business Logic Layer (BLL) contains</w:t>
-      </w:r>
-      <w:r>
-        <w:rPr>
-          <w:sz w:val="20"/>
-          <w:szCs w:val="20"/>
-        </w:rPr>
-        <w:t xml:space="preserve"> </w:t>
-      </w:r>
-      <w:proofErr w:type="gramStart"/>
-      <w:r>
-        <w:rPr>
-          <w:sz w:val="20"/>
-          <w:szCs w:val="20"/>
-        </w:rPr>
-        <w:t>object oriented</w:t>
-      </w:r>
-      <w:proofErr w:type="gramEnd"/>
-      <w:r>
-        <w:rPr>
-          <w:sz w:val="20"/>
-          <w:szCs w:val="20"/>
-        </w:rPr>
-        <w:t xml:space="preserve"> </w:t>
-      </w:r>
-      <w:r>
-        <w:rPr>
-          <w:sz w:val="20"/>
-          <w:szCs w:val="20"/>
-        </w:rPr>
-        <w:t xml:space="preserve">classes </w:t>
-      </w:r>
-      <w:r>
-        <w:rPr>
-          <w:sz w:val="20"/>
-          <w:szCs w:val="20"/>
-        </w:rPr>
-        <w:t>that organize all related functionality and encapsulates majority of the requirements.</w:t>
-      </w:r>
-      <w:r>
-        <w:rPr>
-          <w:sz w:val="20"/>
-          <w:szCs w:val="20"/>
-        </w:rPr>
-        <w:t xml:space="preserve"> </w:t>
-      </w:r>
-      <w:r>
-        <w:rPr>
-          <w:sz w:val="20"/>
-          <w:szCs w:val="20"/>
-        </w:rPr>
-        <w:t>The</w:t>
-      </w:r>
-      <w:r>
-        <w:rPr>
-          <w:sz w:val="20"/>
-          <w:szCs w:val="20"/>
-        </w:rPr>
-        <w:t xml:space="preserve"> BLL also contains notable non-requirement objects such as the application log </w:t>
-      </w:r>
-      <w:proofErr w:type="gramStart"/>
-      <w:r>
-        <w:rPr>
-          <w:sz w:val="20"/>
-          <w:szCs w:val="20"/>
-        </w:rPr>
-        <w:t>object which</w:t>
-      </w:r>
-      <w:proofErr w:type="gramEnd"/>
-      <w:r>
-        <w:rPr>
-          <w:sz w:val="20"/>
-          <w:szCs w:val="20"/>
-        </w:rPr>
-        <w:t xml:space="preserve"> captures system errors and reports them to the programmer and the button object which allows system administrators to create new functionality through the user interface.</w:t>
+        <w:t>The Business Logic Layer (BLL) contains object oriented classes that organize all related functionality and encapsulates majority of the requirements. The BLL also contains notable non-requirement objects such as the application log object which captures system errors and reports them to the programmer and the button object which allows system administrators to create new functionality through the user interface.</w:t>
       </w:r>
     </w:p>
     <w:p>
@@ -1343,35 +1249,7 @@
           <w:sz w:val="20"/>
           <w:szCs w:val="20"/>
         </w:rPr>
-        <w:t xml:space="preserve">The Data Access Layer </w:t>
-      </w:r>
-      <w:r>
-        <w:rPr>
-          <w:sz w:val="20"/>
-          <w:szCs w:val="20"/>
-        </w:rPr>
-        <w:t xml:space="preserve">(DAL) </w:t>
-      </w:r>
-      <w:r>
-        <w:rPr>
-          <w:sz w:val="20"/>
-          <w:szCs w:val="20"/>
-        </w:rPr>
-        <w:t>manages all the access</w:t>
-      </w:r>
-      <w:r>
-        <w:rPr>
-          <w:sz w:val="20"/>
-          <w:szCs w:val="20"/>
-        </w:rPr>
-        <w:t xml:space="preserve"> to the SQL Server 2008 database.  </w:t>
-      </w:r>
-      <w:r>
-        <w:rPr>
-          <w:sz w:val="20"/>
-          <w:szCs w:val="20"/>
-        </w:rPr>
-        <w:t xml:space="preserve">Each object has a stored procedure that manages the searching, adding, deleting, loading and other functionality.  </w:t>
+        <w:t xml:space="preserve">The Data Access Layer (DAL) manages all the access to the SQL Server 2008 database.  Each object has a stored procedure that manages the searching, adding, deleting, loading and other functionality.  </w:t>
       </w:r>
     </w:p>
     <w:p>
@@ -1394,6 +1272,7 @@
           <w:sz w:val="20"/>
           <w:szCs w:val="20"/>
         </w:rPr>
+        <w:lastRenderedPageBreak/>
         <w:t>Technologies:</w:t>
       </w:r>
       <w:r>
@@ -1401,24 +1280,8 @@
           <w:sz w:val="20"/>
           <w:szCs w:val="20"/>
         </w:rPr>
-        <w:t xml:space="preserve">  SQL Server 2008, Visual Studio 2008, ASP.NET 3.5, AJAX toolkit</w:t>
-      </w:r>
-      <w:r>
-        <w:rPr>
-          <w:sz w:val="20"/>
-          <w:szCs w:val="20"/>
-        </w:rPr>
-        <w:t xml:space="preserve">, </w:t>
-      </w:r>
-      <w:proofErr w:type="spellStart"/>
-      <w:r>
-        <w:rPr>
-          <w:sz w:val="20"/>
-          <w:szCs w:val="20"/>
-        </w:rPr>
-        <w:t>jQuery</w:t>
-      </w:r>
-      <w:proofErr w:type="spellEnd"/>
+        <w:t xml:space="preserve">  SQL Server 2008, Visual Studio 2008, ASP.NET 3.5, AJAX toolkit, jQuery</w:t>
+      </w:r>
     </w:p>
     <w:p>
       <w:pPr>
@@ -1473,65 +1336,7 @@
           <w:sz w:val="20"/>
           <w:szCs w:val="20"/>
         </w:rPr>
-        <w:t xml:space="preserve">Designed and implemented </w:t>
-      </w:r>
-      <w:r>
-        <w:rPr>
-          <w:sz w:val="20"/>
-          <w:szCs w:val="20"/>
-        </w:rPr>
-        <w:t>an</w:t>
-      </w:r>
-      <w:r>
-        <w:rPr>
-          <w:sz w:val="20"/>
-          <w:szCs w:val="20"/>
-        </w:rPr>
-        <w:t xml:space="preserve"> </w:t>
-      </w:r>
-      <w:proofErr w:type="gramStart"/>
-      <w:r>
-        <w:rPr>
-          <w:sz w:val="20"/>
-          <w:szCs w:val="20"/>
-        </w:rPr>
-        <w:t>internet</w:t>
-      </w:r>
-      <w:proofErr w:type="gramEnd"/>
-      <w:r>
-        <w:rPr>
-          <w:sz w:val="20"/>
-          <w:szCs w:val="20"/>
-        </w:rPr>
-        <w:t xml:space="preserve"> based application to principally track requirements throughout the life cycle of application development.  This application also tracks inter relationships between all the principle objects </w:t>
-      </w:r>
-      <w:r>
-        <w:rPr>
-          <w:sz w:val="20"/>
-          <w:szCs w:val="20"/>
-        </w:rPr>
-        <w:t>of a web application</w:t>
-      </w:r>
-      <w:r>
-        <w:rPr>
-          <w:sz w:val="20"/>
-          <w:szCs w:val="20"/>
-        </w:rPr>
-        <w:t xml:space="preserve"> which include but are not limited to the initial user requirements, code objects and functions, database tables and fields</w:t>
-      </w:r>
-      <w:r>
-        <w:rPr>
-          <w:sz w:val="20"/>
-          <w:szCs w:val="20"/>
-        </w:rPr>
-        <w:t>, user</w:t>
-      </w:r>
-      <w:r>
-        <w:rPr>
-          <w:sz w:val="20"/>
-          <w:szCs w:val="20"/>
-        </w:rPr>
-        <w:t xml:space="preserve"> interface pages, and system bugs.</w:t>
+        <w:t>Designed and implemented an internet based application to principally track requirements throughout the life cycle of application development.  This application also tracks inter relationships between all the principle objects of a web application which include but are not limited to the initial user requirements, code objects and functions, database tables and fields, user interface pages, and system bugs.</w:t>
       </w:r>
     </w:p>
     <w:p>
@@ -1554,67 +1359,7 @@
           <w:sz w:val="20"/>
           <w:szCs w:val="20"/>
         </w:rPr>
-        <w:t xml:space="preserve">The back end of this system is powered by </w:t>
-      </w:r>
-      <w:r>
-        <w:rPr>
-          <w:sz w:val="20"/>
-          <w:szCs w:val="20"/>
-        </w:rPr>
-        <w:t>a SQL</w:t>
-      </w:r>
-      <w:r>
-        <w:rPr>
-          <w:sz w:val="20"/>
-          <w:szCs w:val="20"/>
-        </w:rPr>
-        <w:t xml:space="preserve"> Server 2008 </w:t>
-      </w:r>
-      <w:proofErr w:type="gramStart"/>
-      <w:r>
-        <w:rPr>
-          <w:sz w:val="20"/>
-          <w:szCs w:val="20"/>
-        </w:rPr>
-        <w:t>database which</w:t>
-      </w:r>
-      <w:proofErr w:type="gramEnd"/>
-      <w:r>
-        <w:rPr>
-          <w:sz w:val="20"/>
-          <w:szCs w:val="20"/>
-        </w:rPr>
-        <w:t xml:space="preserve"> employs numerous tables that represent the various objects and their</w:t>
-      </w:r>
-      <w:r>
-        <w:rPr>
-          <w:sz w:val="20"/>
-          <w:szCs w:val="20"/>
-        </w:rPr>
-        <w:t xml:space="preserve"> relationships.  Each principle </w:t>
-      </w:r>
-      <w:r>
-        <w:rPr>
-          <w:sz w:val="20"/>
-          <w:szCs w:val="20"/>
-        </w:rPr>
-        <w:t xml:space="preserve">object is managed by an intricate stored procedure designed </w:t>
-      </w:r>
-      <w:proofErr w:type="gramStart"/>
-      <w:r>
-        <w:rPr>
-          <w:sz w:val="20"/>
-          <w:szCs w:val="20"/>
-        </w:rPr>
-        <w:t>to</w:t>
-      </w:r>
-      <w:proofErr w:type="gramEnd"/>
-      <w:r>
-        <w:rPr>
-          <w:sz w:val="20"/>
-          <w:szCs w:val="20"/>
-        </w:rPr>
-        <w:t xml:space="preserve"> manage the various functionalities required by the application including adding, editing, deleting, searching, and creating dynamic links to other principle objects</w:t>
+        <w:t>The back end of this system is powered by a SQL Server 2008 database which employs numerous tables that represent the various objects and their relationships.  Each principle object is managed by an intricate stored procedure designed to manage the various functionalities required by the application including adding, editing, deleting, searching, and creating dynamic links to other principle objects</w:t>
       </w:r>
     </w:p>
     <w:p>
@@ -1637,7 +1382,6 @@
           <w:sz w:val="20"/>
           <w:szCs w:val="20"/>
         </w:rPr>
-        <w:lastRenderedPageBreak/>
         <w:t>Technologies:</w:t>
       </w:r>
       <w:r>
@@ -1717,28 +1461,7 @@
           <w:sz w:val="20"/>
           <w:szCs w:val="20"/>
         </w:rPr>
-        <w:t xml:space="preserve">large scale </w:t>
-      </w:r>
-      <w:r>
-        <w:rPr>
-          <w:sz w:val="20"/>
-          <w:szCs w:val="20"/>
-        </w:rPr>
-        <w:t xml:space="preserve">Document </w:t>
-      </w:r>
-      <w:r>
-        <w:rPr>
-          <w:sz w:val="20"/>
-          <w:szCs w:val="20"/>
-        </w:rPr>
-        <w:t xml:space="preserve">Configuration </w:t>
-      </w:r>
-      <w:r>
-        <w:rPr>
-          <w:sz w:val="20"/>
-          <w:szCs w:val="20"/>
-        </w:rPr>
-        <w:t xml:space="preserve">Management </w:t>
+        <w:t xml:space="preserve">large scale Document Configuration Management </w:t>
       </w:r>
       <w:r>
         <w:rPr>
@@ -1773,14 +1496,7 @@
           <w:sz w:val="20"/>
           <w:szCs w:val="20"/>
         </w:rPr>
-        <w:t>NASA’s</w:t>
-      </w:r>
-      <w:r>
-        <w:rPr>
-          <w:sz w:val="20"/>
-          <w:szCs w:val="20"/>
-        </w:rPr>
-        <w:t xml:space="preserve"> Global Precipitation Measurement (GPM)</w:t>
+        <w:t>NASA’s Global Precipitation Measurement (GPM)</w:t>
       </w:r>
       <w:r>
         <w:rPr>
@@ -1794,35 +1510,14 @@
           <w:sz w:val="20"/>
           <w:szCs w:val="20"/>
         </w:rPr>
-        <w:t>Landsat Data Continuity Mission (LDCM)</w:t>
-      </w:r>
-      <w:r>
-        <w:rPr>
-          <w:sz w:val="20"/>
-          <w:szCs w:val="20"/>
-        </w:rPr>
-        <w:t xml:space="preserve"> project</w:t>
-      </w:r>
-      <w:r>
-        <w:rPr>
-          <w:sz w:val="20"/>
-          <w:szCs w:val="20"/>
-        </w:rPr>
-        <w:t xml:space="preserve"> and Stinger </w:t>
-      </w:r>
-      <w:r>
-        <w:rPr>
-          <w:sz w:val="20"/>
-          <w:szCs w:val="20"/>
-        </w:rPr>
-        <w:t>Technologies</w:t>
-      </w:r>
-      <w:r>
-        <w:rPr>
-          <w:sz w:val="20"/>
-          <w:szCs w:val="20"/>
-        </w:rPr>
-        <w:t xml:space="preserve"> (SGT)</w:t>
+        <w:t>Landsat Data Continuity Mission (LDCM) project</w:t>
+      </w:r>
+      <w:r>
+        <w:rPr>
+          <w:sz w:val="20"/>
+          <w:szCs w:val="20"/>
+        </w:rPr>
+        <w:t xml:space="preserve"> and Stinger Technologies (SGT)</w:t>
       </w:r>
     </w:p>
     <w:p>
@@ -1862,21 +1557,7 @@
           <w:sz w:val="20"/>
           <w:szCs w:val="20"/>
         </w:rPr>
-        <w:t>web and d</w:t>
-      </w:r>
-      <w:r>
-        <w:rPr>
-          <w:sz w:val="20"/>
-          <w:szCs w:val="20"/>
-        </w:rPr>
-        <w:t>atabase servers along with</w:t>
-      </w:r>
-      <w:r>
-        <w:rPr>
-          <w:sz w:val="20"/>
-          <w:szCs w:val="20"/>
-        </w:rPr>
-        <w:t xml:space="preserve"> several COTS p</w:t>
+        <w:t>web and database servers along with several COTS p</w:t>
       </w:r>
       <w:r>
         <w:rPr>
@@ -1890,14 +1571,7 @@
           <w:sz w:val="20"/>
           <w:szCs w:val="20"/>
         </w:rPr>
-        <w:t>harmoniously</w:t>
-      </w:r>
-      <w:r>
-        <w:rPr>
-          <w:sz w:val="20"/>
-          <w:szCs w:val="20"/>
-        </w:rPr>
-        <w:t xml:space="preserve"> </w:t>
+        <w:t xml:space="preserve">harmoniously </w:t>
       </w:r>
       <w:r>
         <w:rPr>
@@ -1958,21 +1632,7 @@
           <w:sz w:val="20"/>
           <w:szCs w:val="20"/>
         </w:rPr>
-        <w:t xml:space="preserve">in legacy code and </w:t>
-      </w:r>
-      <w:r>
-        <w:rPr>
-          <w:sz w:val="20"/>
-          <w:szCs w:val="20"/>
-        </w:rPr>
-        <w:t xml:space="preserve">create </w:t>
-      </w:r>
-      <w:r>
-        <w:rPr>
-          <w:sz w:val="20"/>
-          <w:szCs w:val="20"/>
-        </w:rPr>
-        <w:t>code</w:t>
+        <w:t>in legacy code and create code</w:t>
       </w:r>
       <w:r>
         <w:rPr>
@@ -1993,14 +1653,7 @@
           <w:sz w:val="20"/>
           <w:szCs w:val="20"/>
         </w:rPr>
-        <w:t xml:space="preserve">to </w:t>
-      </w:r>
-      <w:r>
-        <w:rPr>
-          <w:sz w:val="20"/>
-          <w:szCs w:val="20"/>
-        </w:rPr>
-        <w:t xml:space="preserve">make </w:t>
+        <w:t xml:space="preserve">to make </w:t>
       </w:r>
       <w:r>
         <w:rPr>
@@ -2047,14 +1700,7 @@
           <w:sz w:val="20"/>
           <w:szCs w:val="20"/>
         </w:rPr>
-        <w:t>Take the lead in finding ways to m</w:t>
-      </w:r>
-      <w:r>
-        <w:rPr>
-          <w:sz w:val="20"/>
-          <w:szCs w:val="20"/>
-        </w:rPr>
-        <w:t>ake code modular and scalable for future implementations and additions.</w:t>
+        <w:t>Take the lead in finding ways to make code modular and scalable for future implementations and additions.</w:t>
       </w:r>
     </w:p>
     <w:p>
@@ -2155,278 +1801,28 @@
           <w:sz w:val="20"/>
           <w:szCs w:val="20"/>
         </w:rPr>
-        <w:t>Technologies: ASP, SQL Server 2000, HomeSite5</w:t>
-      </w:r>
-      <w:r>
-        <w:rPr>
-          <w:sz w:val="20"/>
-          <w:szCs w:val="20"/>
-        </w:rPr>
-        <w:t>, SQL Server 2005, Visual Studio 2005, ASP.NET2.0</w:t>
-      </w:r>
-    </w:p>
-    <w:p>
-      <w:pPr>
-        <w:tabs>
-          <w:tab w:val="left" w:pos="360"/>
-        </w:tabs>
-        <w:rPr>
-          <w:b/>
-          <w:bCs/>
-          <w:sz w:val="20"/>
-          <w:szCs w:val="20"/>
-        </w:rPr>
-      </w:pPr>
-    </w:p>
-    <w:p>
-      <w:pPr>
-        <w:tabs>
-          <w:tab w:val="left" w:pos="360"/>
-        </w:tabs>
-        <w:rPr>
-          <w:b/>
-          <w:bCs/>
-          <w:sz w:val="20"/>
-          <w:szCs w:val="20"/>
-        </w:rPr>
-      </w:pPr>
-    </w:p>
-    <w:p>
-      <w:pPr>
-        <w:tabs>
-          <w:tab w:val="left" w:pos="360"/>
-        </w:tabs>
-        <w:rPr>
-          <w:b/>
-          <w:bCs/>
-          <w:sz w:val="20"/>
-          <w:szCs w:val="20"/>
-        </w:rPr>
-      </w:pPr>
-      <w:r>
-        <w:rPr>
-          <w:b/>
-          <w:bCs/>
-          <w:sz w:val="20"/>
-          <w:szCs w:val="20"/>
-        </w:rPr>
-        <w:t>Certificates Online Application (COLA)</w:t>
-      </w:r>
-    </w:p>
-    <w:p>
-      <w:pPr>
-        <w:numPr>
-          <w:ilvl w:val="0"/>
-          <w:numId w:val="8"/>
-        </w:numPr>
-        <w:tabs>
-          <w:tab w:val="clear" w:pos="1080"/>
-          <w:tab w:val="left" w:pos="360"/>
-          <w:tab w:val="num" w:pos="720"/>
-        </w:tabs>
-        <w:ind w:left="720"/>
-        <w:rPr>
-          <w:sz w:val="20"/>
-          <w:szCs w:val="20"/>
-        </w:rPr>
-      </w:pPr>
-      <w:r>
-        <w:rPr>
-          <w:sz w:val="20"/>
-          <w:szCs w:val="20"/>
-        </w:rPr>
-        <w:t>Designed and implemented an intranet based application for ordering and tracking certificates as well as monitoring customer spending patterns and worker productivity.</w:t>
-      </w:r>
-    </w:p>
-    <w:p>
-      <w:pPr>
-        <w:numPr>
-          <w:ilvl w:val="0"/>
-          <w:numId w:val="8"/>
-        </w:numPr>
-        <w:tabs>
-          <w:tab w:val="clear" w:pos="1080"/>
-          <w:tab w:val="left" w:pos="360"/>
-          <w:tab w:val="num" w:pos="720"/>
-        </w:tabs>
-        <w:ind w:left="720"/>
-        <w:rPr>
-          <w:sz w:val="20"/>
-          <w:szCs w:val="20"/>
-        </w:rPr>
-      </w:pPr>
-      <w:r>
-        <w:rPr>
-          <w:sz w:val="20"/>
-          <w:szCs w:val="20"/>
-        </w:rPr>
-        <w:t>Constructed a graphic user interface using a combination of HTML, ASP, JavaScript, user feedback, and User Centered-Design Principles.</w:t>
-      </w:r>
-    </w:p>
-    <w:p>
-      <w:pPr>
-        <w:numPr>
-          <w:ilvl w:val="0"/>
-          <w:numId w:val="8"/>
-        </w:numPr>
-        <w:tabs>
-          <w:tab w:val="clear" w:pos="1080"/>
-          <w:tab w:val="left" w:pos="360"/>
-          <w:tab w:val="num" w:pos="720"/>
-        </w:tabs>
-        <w:ind w:left="720"/>
-        <w:rPr>
-          <w:sz w:val="20"/>
-          <w:szCs w:val="20"/>
-        </w:rPr>
-      </w:pPr>
-      <w:r>
-        <w:rPr>
-          <w:sz w:val="20"/>
-          <w:szCs w:val="20"/>
-        </w:rPr>
-        <w:t>Devised an Entity-Relationship Diagram for the Certificates Online Application.</w:t>
-      </w:r>
-    </w:p>
-    <w:p>
-      <w:pPr>
-        <w:numPr>
-          <w:ilvl w:val="0"/>
-          <w:numId w:val="8"/>
-        </w:numPr>
-        <w:tabs>
-          <w:tab w:val="clear" w:pos="1080"/>
-          <w:tab w:val="left" w:pos="360"/>
-          <w:tab w:val="num" w:pos="720"/>
-        </w:tabs>
-        <w:ind w:left="720"/>
-        <w:rPr>
-          <w:sz w:val="20"/>
-          <w:szCs w:val="20"/>
-        </w:rPr>
-      </w:pPr>
-      <w:r>
-        <w:rPr>
-          <w:sz w:val="20"/>
-          <w:szCs w:val="20"/>
-        </w:rPr>
-        <w:t>Designed a multi-table relational database using Sequel Server and created complex store procedures to access the data.</w:t>
-      </w:r>
-    </w:p>
-    <w:p>
-      <w:pPr>
-        <w:numPr>
-          <w:ilvl w:val="0"/>
-          <w:numId w:val="8"/>
-        </w:numPr>
-        <w:tabs>
-          <w:tab w:val="clear" w:pos="1080"/>
-          <w:tab w:val="left" w:pos="360"/>
-          <w:tab w:val="num" w:pos="720"/>
-        </w:tabs>
-        <w:ind w:left="720"/>
-        <w:rPr>
-          <w:sz w:val="20"/>
-          <w:szCs w:val="20"/>
-        </w:rPr>
-      </w:pPr>
-      <w:r>
-        <w:rPr>
-          <w:sz w:val="20"/>
-          <w:szCs w:val="20"/>
-        </w:rPr>
-        <w:t>Designed and created code to produce multi-view relational reports that captured processing and user metrics.</w:t>
-      </w:r>
-    </w:p>
-    <w:p>
-      <w:pPr>
-        <w:numPr>
-          <w:ilvl w:val="0"/>
-          <w:numId w:val="8"/>
-        </w:numPr>
-        <w:tabs>
-          <w:tab w:val="clear" w:pos="1080"/>
-          <w:tab w:val="left" w:pos="360"/>
-          <w:tab w:val="num" w:pos="720"/>
-        </w:tabs>
-        <w:ind w:left="720"/>
-        <w:rPr>
-          <w:sz w:val="20"/>
-          <w:szCs w:val="20"/>
-        </w:rPr>
-      </w:pPr>
-      <w:r>
-        <w:rPr>
-          <w:sz w:val="20"/>
-          <w:szCs w:val="20"/>
-        </w:rPr>
-        <w:t>Successfully demonstrated COLA to Executive Managers as well as expected end users.</w:t>
-      </w:r>
-    </w:p>
-    <w:p>
-      <w:pPr>
-        <w:numPr>
-          <w:ilvl w:val="0"/>
-          <w:numId w:val="8"/>
-        </w:numPr>
-        <w:tabs>
-          <w:tab w:val="clear" w:pos="1080"/>
-          <w:tab w:val="left" w:pos="360"/>
-          <w:tab w:val="num" w:pos="720"/>
-        </w:tabs>
-        <w:ind w:left="720"/>
-        <w:rPr>
-          <w:sz w:val="20"/>
-          <w:szCs w:val="20"/>
-        </w:rPr>
-      </w:pPr>
-      <w:r>
-        <w:rPr>
-          <w:sz w:val="20"/>
-          <w:szCs w:val="20"/>
-        </w:rPr>
-        <w:t>Created Help files and implemented changes to system based on Manager and user requests.</w:t>
-      </w:r>
-    </w:p>
-    <w:p>
-      <w:pPr>
-        <w:numPr>
-          <w:ilvl w:val="0"/>
-          <w:numId w:val="8"/>
-        </w:numPr>
-        <w:tabs>
-          <w:tab w:val="clear" w:pos="1080"/>
-          <w:tab w:val="left" w:pos="360"/>
-          <w:tab w:val="num" w:pos="720"/>
-        </w:tabs>
-        <w:ind w:left="720"/>
-        <w:rPr>
-          <w:sz w:val="20"/>
-          <w:szCs w:val="20"/>
-        </w:rPr>
-      </w:pPr>
-      <w:r>
-        <w:rPr>
-          <w:sz w:val="20"/>
-          <w:szCs w:val="20"/>
-        </w:rPr>
-        <w:t xml:space="preserve">Technologies: Windows NT, SQL Server, </w:t>
-      </w:r>
-      <w:proofErr w:type="spellStart"/>
-      <w:r>
-        <w:rPr>
-          <w:sz w:val="20"/>
-          <w:szCs w:val="20"/>
-        </w:rPr>
-        <w:t>DreamWeaver</w:t>
-      </w:r>
-      <w:proofErr w:type="spellEnd"/>
-      <w:r>
-        <w:rPr>
-          <w:sz w:val="20"/>
-          <w:szCs w:val="20"/>
-        </w:rPr>
-        <w:t xml:space="preserve"> MX, HomSite5, Visual SourceSafe, PhotoShop7</w:t>
+        <w:t xml:space="preserve">Technologies: </w:t>
+      </w:r>
+      <w:r>
+        <w:rPr>
+          <w:sz w:val="20"/>
+          <w:szCs w:val="20"/>
+        </w:rPr>
+        <w:t xml:space="preserve">Classic </w:t>
+      </w:r>
+      <w:r>
+        <w:rPr>
+          <w:sz w:val="20"/>
+          <w:szCs w:val="20"/>
+        </w:rPr>
+        <w:t xml:space="preserve">ASP, </w:t>
+      </w:r>
+      <w:r>
+        <w:rPr>
+          <w:sz w:val="20"/>
+          <w:szCs w:val="20"/>
+        </w:rPr>
+        <w:t xml:space="preserve"> SQL Server 2005-2012, Visual Studio, ASP.NET 2.0</w:t>
       </w:r>
     </w:p>
     <w:p>
@@ -2664,7 +2060,7 @@
           <w:sz w:val="20"/>
           <w:szCs w:val="20"/>
         </w:rPr>
-        <w:t>Senior Application Developer</w:t>
+        <w:t>Lead Developer</w:t>
       </w:r>
       <w:r>
         <w:rPr>
@@ -2696,18 +2092,8 @@
           <w:sz w:val="20"/>
           <w:szCs w:val="20"/>
         </w:rPr>
-        <w:t xml:space="preserve">Colleen </w:t>
-      </w:r>
-      <w:proofErr w:type="spellStart"/>
-      <w:r>
-        <w:rPr>
-          <w:b w:val="0"/>
-          <w:sz w:val="20"/>
-          <w:szCs w:val="20"/>
-        </w:rPr>
-        <w:t>Ponton</w:t>
-      </w:r>
-      <w:proofErr w:type="spellEnd"/>
+        <w:t>Colleen Ponton</w:t>
+      </w:r>
     </w:p>
     <w:p>
       <w:pPr>
@@ -2808,6 +2194,14 @@
           <w:szCs w:val="20"/>
         </w:rPr>
         <w:t>Hours/week:  40</w:t>
+      </w:r>
+      <w:r>
+        <w:rPr>
+          <w:b w:val="0"/>
+          <w:sz w:val="20"/>
+          <w:szCs w:val="20"/>
+        </w:rPr>
+        <w:t>-45</w:t>
       </w:r>
     </w:p>
     <w:p>
@@ -2833,6 +2227,32 @@
           <w:sz w:val="20"/>
           <w:szCs w:val="20"/>
         </w:rPr>
+        <w:t>Lead development effort for PAAC IV Contract.  This responsibility includes providing technical mentorship to the development team, planning and collaborating with senior management, application architecture and exploring new technologies for feasibility.</w:t>
+      </w:r>
+    </w:p>
+    <w:p>
+      <w:pPr>
+        <w:pStyle w:val="Heading2"/>
+        <w:numPr>
+          <w:ilvl w:val="0"/>
+          <w:numId w:val="38"/>
+        </w:numPr>
+        <w:tabs>
+          <w:tab w:val="left" w:pos="3600"/>
+          <w:tab w:val="left" w:pos="6840"/>
+        </w:tabs>
+        <w:rPr>
+          <w:b w:val="0"/>
+          <w:sz w:val="20"/>
+          <w:szCs w:val="20"/>
+        </w:rPr>
+      </w:pPr>
+      <w:r>
+        <w:rPr>
+          <w:b w:val="0"/>
+          <w:sz w:val="20"/>
+          <w:szCs w:val="20"/>
+        </w:rPr>
         <w:t>Lead development effort for Satellite Servicing Capabilities Office’s (SSCO) NGIN application.  This effort includes maintaining and enhancing the current NGIN application as well as architecting and implementing a new application using the latest technology and proven design principles.</w:t>
       </w:r>
     </w:p>
@@ -2849,21 +2269,7 @@
           <w:sz w:val="20"/>
           <w:szCs w:val="20"/>
         </w:rPr>
-        <w:t>Initiated developer’s group meeting to share and leverage individual knowledge and skills acros</w:t>
-      </w:r>
-      <w:r>
-        <w:rPr>
-          <w:sz w:val="20"/>
-          <w:szCs w:val="20"/>
-        </w:rPr>
-        <w:t>s the PAAC III contract and Goddard Space Flight Center (GSFC)</w:t>
-      </w:r>
-      <w:r>
-        <w:rPr>
-          <w:sz w:val="20"/>
-          <w:szCs w:val="20"/>
-        </w:rPr>
-        <w:t>.  The group is also designed to tackle common problems such as redundancy and lack of communication between individual in-house applications.</w:t>
+        <w:t>Initiated developer’s group meeting to share and leverage individual knowledge and skills across multiple contracts and Goddard Space Flight Center (GSFC).  The group is also designed to tackle common problems such as redundancy and lack of communication between individual in-house applications.</w:t>
       </w:r>
     </w:p>
     <w:p>
@@ -2977,41 +2383,7 @@
           <w:szCs w:val="20"/>
         </w:rPr>
         <w:tab/>
-      </w:r>
-      <w:r>
-        <w:rPr>
-          <w:sz w:val="20"/>
-          <w:szCs w:val="20"/>
-        </w:rPr>
-        <w:t>July 2011</w:t>
-      </w:r>
-      <w:r>
-        <w:rPr>
-          <w:sz w:val="20"/>
-          <w:szCs w:val="20"/>
-        </w:rPr>
-        <w:t xml:space="preserve"> </w:t>
-      </w:r>
-      <w:r>
-        <w:rPr>
-          <w:sz w:val="20"/>
-          <w:szCs w:val="20"/>
-        </w:rPr>
-        <w:t>–</w:t>
-      </w:r>
-      <w:r>
-        <w:rPr>
-          <w:sz w:val="20"/>
-          <w:szCs w:val="20"/>
-        </w:rPr>
-        <w:t xml:space="preserve"> </w:t>
-      </w:r>
-      <w:r>
-        <w:rPr>
-          <w:sz w:val="20"/>
-          <w:szCs w:val="20"/>
-        </w:rPr>
-        <w:t>July 2012</w:t>
+        <w:t>July 2011 – July 2012</w:t>
       </w:r>
       <w:r>
         <w:rPr>
@@ -3027,15 +2399,7 @@
           <w:sz w:val="20"/>
           <w:szCs w:val="20"/>
         </w:rPr>
-        <w:t xml:space="preserve">NASA: ASRC </w:t>
-      </w:r>
-      <w:r>
-        <w:rPr>
-          <w:b w:val="0"/>
-          <w:sz w:val="20"/>
-          <w:szCs w:val="20"/>
-        </w:rPr>
-        <w:t>PRIMUS</w:t>
+        <w:t>NASA: ASRC PRIMUS</w:t>
       </w:r>
       <w:r>
         <w:rPr>
@@ -3144,72 +2508,7 @@
           <w:szCs w:val="20"/>
         </w:rPr>
         <w:lastRenderedPageBreak/>
-        <w:t>Analyze</w:t>
-      </w:r>
-      <w:r>
-        <w:rPr>
-          <w:sz w:val="20"/>
-          <w:szCs w:val="20"/>
-        </w:rPr>
-        <w:t xml:space="preserve"> and design the next generation configuration management tool (MIS 2.0) to incorporate coding best practices, object oriented design, N-tier application layering, as well the </w:t>
-      </w:r>
-      <w:r>
-        <w:rPr>
-          <w:sz w:val="20"/>
-          <w:szCs w:val="20"/>
-        </w:rPr>
-        <w:t>flexibility</w:t>
-      </w:r>
-      <w:r>
-        <w:rPr>
-          <w:sz w:val="20"/>
-          <w:szCs w:val="20"/>
-        </w:rPr>
-        <w:t xml:space="preserve"> to handle the previous 18 different variations </w:t>
-      </w:r>
-      <w:proofErr w:type="gramStart"/>
-      <w:r>
-        <w:rPr>
-          <w:sz w:val="20"/>
-          <w:szCs w:val="20"/>
-        </w:rPr>
-        <w:t xml:space="preserve">of </w:t>
-      </w:r>
-      <w:r>
-        <w:rPr>
-          <w:sz w:val="20"/>
-          <w:szCs w:val="20"/>
-        </w:rPr>
-        <w:t xml:space="preserve"> the</w:t>
-      </w:r>
-      <w:proofErr w:type="gramEnd"/>
-      <w:r>
-        <w:rPr>
-          <w:sz w:val="20"/>
-          <w:szCs w:val="20"/>
-        </w:rPr>
-        <w:t xml:space="preserve"> MIS 1.0 versions in a single code base and database while maintaining the ability for each instance to have individual t</w:t>
-      </w:r>
-      <w:r>
-        <w:rPr>
-          <w:sz w:val="20"/>
-          <w:szCs w:val="20"/>
-        </w:rPr>
-        <w:t xml:space="preserve">raits, </w:t>
-      </w:r>
-      <w:r>
-        <w:rPr>
-          <w:sz w:val="20"/>
-          <w:szCs w:val="20"/>
-        </w:rPr>
-        <w:t>functionality</w:t>
-      </w:r>
-      <w:r>
-        <w:rPr>
-          <w:sz w:val="20"/>
-          <w:szCs w:val="20"/>
-        </w:rPr>
-        <w:t xml:space="preserve"> and processes.</w:t>
+        <w:t>Analyze and design the next generation configuration management tool (MIS 2.0) to incorporate coding best practices, object oriented design, N-tier application layering, as well the flexibility to handle the previous 18 different variations of  the MIS 1.0 versions in a single code base and database while maintaining the ability for each instance to have individual traits, functionality and processes.</w:t>
       </w:r>
     </w:p>
     <w:p>
@@ -3231,44 +2530,7 @@
           <w:sz w:val="20"/>
           <w:szCs w:val="20"/>
         </w:rPr>
-        <w:t xml:space="preserve">Support Student On-Line Application for Recruiting Interns, Fellows, and Scholars (SOLAR) an online application used by all NASA centers to allow students to apply for, and be selected for internships, fellowships and </w:t>
-      </w:r>
-      <w:r>
-        <w:rPr>
-          <w:sz w:val="20"/>
-          <w:szCs w:val="20"/>
-        </w:rPr>
-        <w:t>scholarships</w:t>
-      </w:r>
-      <w:r>
-        <w:rPr>
-          <w:sz w:val="20"/>
-          <w:szCs w:val="20"/>
-        </w:rPr>
-        <w:t xml:space="preserve"> using</w:t>
-      </w:r>
-      <w:r>
-        <w:rPr>
-          <w:sz w:val="20"/>
-          <w:szCs w:val="20"/>
-        </w:rPr>
-        <w:t xml:space="preserve"> </w:t>
-      </w:r>
-      <w:proofErr w:type="gramStart"/>
-      <w:r>
-        <w:rPr>
-          <w:sz w:val="20"/>
-          <w:szCs w:val="20"/>
-        </w:rPr>
-        <w:t>a</w:t>
-      </w:r>
-      <w:proofErr w:type="gramEnd"/>
-      <w:r>
-        <w:rPr>
-          <w:sz w:val="20"/>
-          <w:szCs w:val="20"/>
-        </w:rPr>
-        <w:t xml:space="preserve"> </w:t>
+        <w:t xml:space="preserve">Support Student On-Line Application for Recruiting Interns, Fellows, and Scholars (SOLAR) an online application used by all NASA centers to allow students to apply for, and be selected for internships, fellowships and scholarships using a </w:t>
       </w:r>
       <w:proofErr w:type="spellStart"/>
       <w:r>
@@ -3306,35 +2568,7 @@
           <w:sz w:val="20"/>
           <w:szCs w:val="20"/>
         </w:rPr>
-        <w:t xml:space="preserve">MIS </w:t>
-      </w:r>
-      <w:r>
-        <w:rPr>
-          <w:sz w:val="20"/>
-          <w:szCs w:val="20"/>
-        </w:rPr>
-        <w:t xml:space="preserve">V </w:t>
-      </w:r>
-      <w:r>
-        <w:rPr>
-          <w:sz w:val="20"/>
-          <w:szCs w:val="20"/>
-        </w:rPr>
-        <w:t>(</w:t>
-      </w:r>
-      <w:r>
-        <w:rPr>
-          <w:sz w:val="20"/>
-          <w:szCs w:val="20"/>
-        </w:rPr>
-        <w:t xml:space="preserve">Senior </w:t>
-      </w:r>
-      <w:r>
-        <w:rPr>
-          <w:sz w:val="20"/>
-          <w:szCs w:val="20"/>
-        </w:rPr>
-        <w:t>Programmer)</w:t>
+        <w:t>MIS V (Senior Programmer)</w:t>
       </w:r>
       <w:r>
         <w:rPr>
@@ -3349,15 +2583,7 @@
           <w:sz w:val="20"/>
           <w:szCs w:val="20"/>
         </w:rPr>
-        <w:t>LRO</w:t>
-      </w:r>
-      <w:r>
-        <w:rPr>
-          <w:b w:val="0"/>
-          <w:sz w:val="20"/>
-          <w:szCs w:val="20"/>
-        </w:rPr>
-        <w:t xml:space="preserve"> &amp; Code 301</w:t>
+        <w:t>LRO &amp; Code 301</w:t>
       </w:r>
       <w:r>
         <w:rPr>
@@ -3374,15 +2600,7 @@
           <w:sz w:val="20"/>
           <w:szCs w:val="20"/>
         </w:rPr>
-        <w:t>Richie Weis</w:t>
-      </w:r>
-      <w:r>
-        <w:rPr>
-          <w:b w:val="0"/>
-          <w:sz w:val="20"/>
-          <w:szCs w:val="20"/>
-        </w:rPr>
-        <w:t>s</w:t>
+        <w:t>Richie Weiss</w:t>
       </w:r>
     </w:p>
     <w:p>
@@ -3448,15 +2666,7 @@
           <w:sz w:val="20"/>
           <w:szCs w:val="20"/>
         </w:rPr>
-        <w:t>NASA:</w:t>
-      </w:r>
-      <w:r>
-        <w:rPr>
-          <w:b w:val="0"/>
-          <w:sz w:val="20"/>
-          <w:szCs w:val="20"/>
-        </w:rPr>
-        <w:t xml:space="preserve"> ASRC Federal</w:t>
+        <w:t>NASA: ASRC Federal</w:t>
       </w:r>
       <w:r>
         <w:rPr>
@@ -3541,98 +2751,7 @@
           <w:sz w:val="20"/>
           <w:szCs w:val="20"/>
         </w:rPr>
-        <w:t>Upgrade</w:t>
-      </w:r>
-      <w:r>
-        <w:rPr>
-          <w:sz w:val="20"/>
-          <w:szCs w:val="20"/>
-        </w:rPr>
-        <w:t>d</w:t>
-      </w:r>
-      <w:r>
-        <w:rPr>
-          <w:sz w:val="20"/>
-          <w:szCs w:val="20"/>
-        </w:rPr>
-        <w:t xml:space="preserve"> and m</w:t>
-      </w:r>
-      <w:r>
-        <w:rPr>
-          <w:sz w:val="20"/>
-          <w:szCs w:val="20"/>
-        </w:rPr>
-        <w:t>aintained Code 301</w:t>
-      </w:r>
-      <w:r>
-        <w:rPr>
-          <w:sz w:val="20"/>
-          <w:szCs w:val="20"/>
-        </w:rPr>
-        <w:t>’s</w:t>
-      </w:r>
-      <w:r>
-        <w:rPr>
-          <w:sz w:val="20"/>
-          <w:szCs w:val="20"/>
-        </w:rPr>
-        <w:t xml:space="preserve"> previous</w:t>
-      </w:r>
-      <w:r>
-        <w:rPr>
-          <w:sz w:val="20"/>
-          <w:szCs w:val="20"/>
-        </w:rPr>
-        <w:t xml:space="preserve"> Goddard Review Management System (GRMS</w:t>
-      </w:r>
-      <w:r>
-        <w:rPr>
-          <w:sz w:val="20"/>
-          <w:szCs w:val="20"/>
-        </w:rPr>
-        <w:t xml:space="preserve"> 2.0</w:t>
-      </w:r>
-      <w:r>
-        <w:rPr>
-          <w:sz w:val="20"/>
-          <w:szCs w:val="20"/>
-        </w:rPr>
-        <w:t xml:space="preserve">) that </w:t>
-      </w:r>
-      <w:r>
-        <w:rPr>
-          <w:sz w:val="20"/>
-          <w:szCs w:val="20"/>
-        </w:rPr>
-        <w:t>tracked</w:t>
-      </w:r>
-      <w:r>
-        <w:rPr>
-          <w:sz w:val="20"/>
-          <w:szCs w:val="20"/>
-        </w:rPr>
-        <w:t xml:space="preserve"> Request</w:t>
-      </w:r>
-      <w:r>
-        <w:rPr>
-          <w:sz w:val="20"/>
-          <w:szCs w:val="20"/>
-        </w:rPr>
-        <w:t>s f</w:t>
-      </w:r>
-      <w:r>
-        <w:rPr>
-          <w:sz w:val="20"/>
-          <w:szCs w:val="20"/>
-        </w:rPr>
-        <w:t>or Action (RFA</w:t>
-      </w:r>
-      <w:r>
-        <w:rPr>
-          <w:sz w:val="20"/>
-          <w:szCs w:val="20"/>
-        </w:rPr>
-        <w:t>) from the various reviews on and off center.</w:t>
+        <w:t>Upgraded and maintained Code 301’s previous Goddard Review Management System (GRMS 2.0) that tracked Requests for Action (RFA) from the various reviews on and off center.</w:t>
       </w:r>
     </w:p>
     <w:p>
@@ -3654,91 +2773,7 @@
           <w:sz w:val="20"/>
           <w:szCs w:val="20"/>
         </w:rPr>
-        <w:t>Research</w:t>
-      </w:r>
-      <w:r>
-        <w:rPr>
-          <w:sz w:val="20"/>
-          <w:szCs w:val="20"/>
-        </w:rPr>
-        <w:t>ed</w:t>
-      </w:r>
-      <w:r>
-        <w:rPr>
-          <w:sz w:val="20"/>
-          <w:szCs w:val="20"/>
-        </w:rPr>
-        <w:t>, design</w:t>
-      </w:r>
-      <w:r>
-        <w:rPr>
-          <w:sz w:val="20"/>
-          <w:szCs w:val="20"/>
-        </w:rPr>
-        <w:t>ed</w:t>
-      </w:r>
-      <w:r>
-        <w:rPr>
-          <w:sz w:val="20"/>
-          <w:szCs w:val="20"/>
-        </w:rPr>
-        <w:t xml:space="preserve"> and </w:t>
-      </w:r>
-      <w:r>
-        <w:rPr>
-          <w:sz w:val="20"/>
-          <w:szCs w:val="20"/>
-        </w:rPr>
-        <w:t>built</w:t>
-      </w:r>
-      <w:r>
-        <w:rPr>
-          <w:sz w:val="20"/>
-          <w:szCs w:val="20"/>
-        </w:rPr>
-        <w:t xml:space="preserve"> the next generation Goddard Review Management System (GRMS 3.0) that employs modern design principles and tools such as Object Oriented code design, ASP.NET 3.5,</w:t>
-      </w:r>
-      <w:r>
-        <w:rPr>
-          <w:sz w:val="20"/>
-          <w:szCs w:val="20"/>
-        </w:rPr>
-        <w:t xml:space="preserve"> </w:t>
-      </w:r>
-      <w:r>
-        <w:rPr>
-          <w:sz w:val="20"/>
-          <w:szCs w:val="20"/>
-        </w:rPr>
-        <w:t>AJAX Controls,</w:t>
-      </w:r>
-      <w:r>
-        <w:rPr>
-          <w:sz w:val="20"/>
-          <w:szCs w:val="20"/>
-        </w:rPr>
-        <w:t xml:space="preserve"> SQL</w:t>
-      </w:r>
-      <w:r>
-        <w:rPr>
-          <w:sz w:val="20"/>
-          <w:szCs w:val="20"/>
-        </w:rPr>
-        <w:t xml:space="preserve"> </w:t>
-      </w:r>
-      <w:r>
-        <w:rPr>
-          <w:sz w:val="20"/>
-          <w:szCs w:val="20"/>
-        </w:rPr>
-        <w:t>Server 2008,</w:t>
-      </w:r>
-      <w:r>
-        <w:rPr>
-          <w:sz w:val="20"/>
-          <w:szCs w:val="20"/>
-        </w:rPr>
-        <w:t xml:space="preserve"> and other 3</w:t>
+        <w:t>Researched, designed and built the next generation Goddard Review Management System (GRMS 3.0) that employs modern design principles and tools such as Object Oriented code design, ASP.NET 3.5, AJAX Controls, SQL Server 2008, and other 3</w:t>
       </w:r>
       <w:r>
         <w:rPr>
@@ -3753,14 +2788,7 @@
           <w:sz w:val="20"/>
           <w:szCs w:val="20"/>
         </w:rPr>
-        <w:t xml:space="preserve"> party tools</w:t>
-      </w:r>
-      <w:r>
-        <w:rPr>
-          <w:sz w:val="20"/>
-          <w:szCs w:val="20"/>
-        </w:rPr>
-        <w:t>.</w:t>
+        <w:t xml:space="preserve"> party tools.</w:t>
       </w:r>
     </w:p>
     <w:p>
@@ -3804,98 +2832,7 @@
           <w:sz w:val="20"/>
           <w:szCs w:val="20"/>
         </w:rPr>
-        <w:t>Created and maintain software requirement and development</w:t>
-      </w:r>
-      <w:r>
-        <w:rPr>
-          <w:sz w:val="20"/>
-          <w:szCs w:val="20"/>
-        </w:rPr>
-        <w:t xml:space="preserve"> tracking and traceability tool</w:t>
-      </w:r>
-      <w:r>
-        <w:rPr>
-          <w:sz w:val="20"/>
-          <w:szCs w:val="20"/>
-        </w:rPr>
-        <w:t xml:space="preserve"> which </w:t>
-      </w:r>
-      <w:r>
-        <w:rPr>
-          <w:sz w:val="20"/>
-          <w:szCs w:val="20"/>
-        </w:rPr>
-        <w:t>enable</w:t>
-      </w:r>
-      <w:r>
-        <w:rPr>
-          <w:sz w:val="20"/>
-          <w:szCs w:val="20"/>
-        </w:rPr>
-        <w:t xml:space="preserve"> both programmer and client to</w:t>
-      </w:r>
-      <w:r>
-        <w:rPr>
-          <w:sz w:val="20"/>
-          <w:szCs w:val="20"/>
-        </w:rPr>
-        <w:t xml:space="preserve"> find</w:t>
-      </w:r>
-      <w:r>
-        <w:rPr>
-          <w:sz w:val="20"/>
-          <w:szCs w:val="20"/>
-        </w:rPr>
-        <w:t xml:space="preserve"> exactly where requirements are met through</w:t>
-      </w:r>
-      <w:r>
-        <w:rPr>
-          <w:sz w:val="20"/>
-          <w:szCs w:val="20"/>
-        </w:rPr>
-        <w:t>out</w:t>
-      </w:r>
-      <w:r>
-        <w:rPr>
-          <w:sz w:val="20"/>
-          <w:szCs w:val="20"/>
-        </w:rPr>
-        <w:t xml:space="preserve"> the application.  This tool also provides a wealth of information during and after development that greatly increases efficiency and adaptability of the software it </w:t>
-      </w:r>
-      <w:r>
-        <w:rPr>
-          <w:sz w:val="20"/>
-          <w:szCs w:val="20"/>
-        </w:rPr>
-        <w:t>traces</w:t>
-      </w:r>
-      <w:r>
-        <w:rPr>
-          <w:sz w:val="20"/>
-          <w:szCs w:val="20"/>
-        </w:rPr>
-        <w:t xml:space="preserve"> by tracki</w:t>
-      </w:r>
-      <w:r>
-        <w:rPr>
-          <w:sz w:val="20"/>
-          <w:szCs w:val="20"/>
-        </w:rPr>
-        <w:t>ng numerous inter relationships between code, database objects</w:t>
-      </w:r>
-      <w:r>
-        <w:rPr>
-          <w:sz w:val="20"/>
-          <w:szCs w:val="20"/>
-        </w:rPr>
-        <w:t>, user</w:t>
-      </w:r>
-      <w:r>
-        <w:rPr>
-          <w:sz w:val="20"/>
-          <w:szCs w:val="20"/>
-        </w:rPr>
-        <w:t xml:space="preserve"> interface, requirements, etc.</w:t>
+        <w:t>Created and maintain software requirement and development tracking and traceability tool which enable both programmer and client to find exactly where requirements are met throughout the application.  This tool also provides a wealth of information during and after development that greatly increases efficiency and adaptability of the software it traces by tracking numerous inter relationships between code, database objects, user interface, requirements, etc.</w:t>
       </w:r>
     </w:p>
     <w:p>
@@ -3924,23 +2861,7 @@
           <w:sz w:val="20"/>
           <w:szCs w:val="20"/>
         </w:rPr>
-        <w:t xml:space="preserve"> </w:t>
-      </w:r>
-      <w:proofErr w:type="gramStart"/>
-      <w:r>
-        <w:rPr>
-          <w:sz w:val="20"/>
-          <w:szCs w:val="20"/>
-        </w:rPr>
-        <w:t>large scale</w:t>
-      </w:r>
-      <w:proofErr w:type="gramEnd"/>
-      <w:r>
-        <w:rPr>
-          <w:sz w:val="20"/>
-          <w:szCs w:val="20"/>
-        </w:rPr>
-        <w:t xml:space="preserve"> ASP application (NGIN) that provides Action Items, Configuration Ma</w:t>
+        <w:t xml:space="preserve"> large scale ASP application (NGIN) that provides Action Items, Configuration Ma</w:t>
       </w:r>
       <w:r>
         <w:rPr>
@@ -3961,14 +2882,7 @@
           <w:sz w:val="20"/>
           <w:szCs w:val="20"/>
         </w:rPr>
-        <w:t xml:space="preserve">, </w:t>
-      </w:r>
-      <w:r>
-        <w:rPr>
-          <w:sz w:val="20"/>
-          <w:szCs w:val="20"/>
-        </w:rPr>
-        <w:t>etc.</w:t>
+        <w:t>, etc.</w:t>
       </w:r>
       <w:r>
         <w:rPr>
@@ -4043,28 +2957,7 @@
           <w:sz w:val="20"/>
           <w:szCs w:val="20"/>
         </w:rPr>
-        <w:t>Wo</w:t>
-      </w:r>
-      <w:r>
-        <w:rPr>
-          <w:sz w:val="20"/>
-          <w:szCs w:val="20"/>
-        </w:rPr>
-        <w:t>rk with outside sources to synchronize</w:t>
-      </w:r>
-      <w:r>
-        <w:rPr>
-          <w:sz w:val="20"/>
-          <w:szCs w:val="20"/>
-        </w:rPr>
-        <w:t xml:space="preserve"> </w:t>
-      </w:r>
-      <w:r>
-        <w:rPr>
-          <w:sz w:val="20"/>
-          <w:szCs w:val="20"/>
-        </w:rPr>
-        <w:t>data with outside applications</w:t>
+        <w:t>Work with outside sources to synchronize data with outside applications</w:t>
       </w:r>
     </w:p>
     <w:p>
@@ -4093,21 +2986,7 @@
           <w:sz w:val="20"/>
           <w:szCs w:val="20"/>
         </w:rPr>
-        <w:t>s for NGIN</w:t>
-      </w:r>
-      <w:r>
-        <w:rPr>
-          <w:sz w:val="20"/>
-          <w:szCs w:val="20"/>
-        </w:rPr>
-        <w:t xml:space="preserve"> and GRMS</w:t>
-      </w:r>
-      <w:r>
-        <w:rPr>
-          <w:sz w:val="20"/>
-          <w:szCs w:val="20"/>
-        </w:rPr>
-        <w:t xml:space="preserve"> systems</w:t>
+        <w:t>s for NGIN and GRMS systems</w:t>
       </w:r>
       <w:r>
         <w:rPr>
@@ -4171,14 +3050,7 @@
           <w:sz w:val="20"/>
           <w:szCs w:val="20"/>
         </w:rPr>
-        <w:t>GRMS</w:t>
-      </w:r>
-      <w:r>
-        <w:rPr>
-          <w:sz w:val="20"/>
-          <w:szCs w:val="20"/>
-        </w:rPr>
-        <w:t xml:space="preserve"> &amp; LRO </w:t>
+        <w:t xml:space="preserve">GRMS &amp; LRO </w:t>
       </w:r>
       <w:r>
         <w:rPr>
@@ -4221,49 +3093,7 @@
           <w:sz w:val="20"/>
           <w:szCs w:val="20"/>
         </w:rPr>
-        <w:t xml:space="preserve">Research alternative means for solving code related problems such as ASP.NET </w:t>
-      </w:r>
-      <w:r>
-        <w:rPr>
-          <w:sz w:val="20"/>
-          <w:szCs w:val="20"/>
-        </w:rPr>
-        <w:t>3.5</w:t>
-      </w:r>
-      <w:r>
-        <w:rPr>
-          <w:sz w:val="20"/>
-          <w:szCs w:val="20"/>
-        </w:rPr>
-        <w:t>, SQL Server 200</w:t>
-      </w:r>
-      <w:r>
-        <w:rPr>
-          <w:sz w:val="20"/>
-          <w:szCs w:val="20"/>
-        </w:rPr>
-        <w:t>8</w:t>
-      </w:r>
-      <w:r>
-        <w:rPr>
-          <w:sz w:val="20"/>
-          <w:szCs w:val="20"/>
-        </w:rPr>
-        <w:t>, and Visual Studio 200</w:t>
-      </w:r>
-      <w:r>
-        <w:rPr>
-          <w:sz w:val="20"/>
-          <w:szCs w:val="20"/>
-        </w:rPr>
-        <w:t>8</w:t>
-      </w:r>
-      <w:r>
-        <w:rPr>
-          <w:sz w:val="20"/>
-          <w:szCs w:val="20"/>
-        </w:rPr>
-        <w:t xml:space="preserve"> and external CM tools such as CMIS.</w:t>
+        <w:t>Research alternative means for solving code related problems such as ASP.NET 3.5, SQL Server 2008, and Visual Studio 2008 and external CM tools such as CMIS.</w:t>
       </w:r>
     </w:p>
     <w:p>
@@ -4618,15 +3448,7 @@
           <w:sz w:val="20"/>
           <w:szCs w:val="20"/>
         </w:rPr>
-        <w:t>complex problems such as off line data synchronization</w:t>
-      </w:r>
-      <w:r>
-        <w:rPr>
-          <w:noProof/>
-          <w:sz w:val="20"/>
-          <w:szCs w:val="20"/>
-        </w:rPr>
-        <w:t>.</w:t>
+        <w:t>complex problems such as off line data synchronization.</w:t>
       </w:r>
     </w:p>
     <w:p>
@@ -4660,14 +3482,7 @@
           <w:sz w:val="20"/>
           <w:szCs w:val="20"/>
         </w:rPr>
-        <w:t xml:space="preserve">MIS III </w:t>
-      </w:r>
-      <w:r>
-        <w:rPr>
-          <w:sz w:val="20"/>
-          <w:szCs w:val="20"/>
-        </w:rPr>
-        <w:t>(Programmer)</w:t>
+        <w:t>MIS III (Programmer)</w:t>
       </w:r>
       <w:r>
         <w:rPr>
@@ -4745,12 +3560,6 @@
           <w:szCs w:val="20"/>
         </w:rPr>
         <w:tab/>
-      </w:r>
-      <w:r>
-        <w:rPr>
-          <w:sz w:val="20"/>
-          <w:szCs w:val="20"/>
-        </w:rPr>
         <w:t>February</w:t>
       </w:r>
       <w:r>
@@ -4901,31 +3710,22 @@
           <w:sz w:val="20"/>
           <w:szCs w:val="20"/>
         </w:rPr>
+        <w:t xml:space="preserve"> large scale</w:t>
+      </w:r>
+      <w:r>
+        <w:rPr>
+          <w:sz w:val="20"/>
+          <w:szCs w:val="20"/>
+        </w:rPr>
+        <w:t xml:space="preserve"> Active Server Page</w:t>
+      </w:r>
+      <w:r>
+        <w:rPr>
+          <w:sz w:val="20"/>
+          <w:szCs w:val="20"/>
+        </w:rPr>
         <w:t xml:space="preserve"> </w:t>
       </w:r>
-      <w:proofErr w:type="gramStart"/>
-      <w:r>
-        <w:rPr>
-          <w:sz w:val="20"/>
-          <w:szCs w:val="20"/>
-        </w:rPr>
-        <w:t>large scale</w:t>
-      </w:r>
-      <w:proofErr w:type="gramEnd"/>
-      <w:r>
-        <w:rPr>
-          <w:sz w:val="20"/>
-          <w:szCs w:val="20"/>
-        </w:rPr>
-        <w:t xml:space="preserve"> Active Server Page</w:t>
-      </w:r>
-      <w:r>
-        <w:rPr>
-          <w:sz w:val="20"/>
-          <w:szCs w:val="20"/>
-        </w:rPr>
-        <w:t xml:space="preserve"> </w:t>
-      </w:r>
       <w:r>
         <w:rPr>
           <w:sz w:val="20"/>
@@ -4959,35 +3759,7 @@
           <w:sz w:val="20"/>
           <w:szCs w:val="20"/>
         </w:rPr>
-        <w:t>nagement</w:t>
-      </w:r>
-      <w:r>
-        <w:rPr>
-          <w:sz w:val="20"/>
-          <w:szCs w:val="20"/>
-        </w:rPr>
-        <w:t xml:space="preserve">, </w:t>
-      </w:r>
-      <w:r>
-        <w:rPr>
-          <w:sz w:val="20"/>
-          <w:szCs w:val="20"/>
-        </w:rPr>
-        <w:t xml:space="preserve">Drawings, </w:t>
-      </w:r>
-      <w:r>
-        <w:rPr>
-          <w:sz w:val="20"/>
-          <w:szCs w:val="20"/>
-        </w:rPr>
-        <w:t>and Shared</w:t>
-      </w:r>
-      <w:r>
-        <w:rPr>
-          <w:sz w:val="20"/>
-          <w:szCs w:val="20"/>
-        </w:rPr>
-        <w:t xml:space="preserve"> F</w:t>
+        <w:t>nagement, Drawings, and Shared F</w:t>
       </w:r>
       <w:r>
         <w:rPr>
@@ -5181,28 +3953,14 @@
           <w:sz w:val="20"/>
           <w:szCs w:val="20"/>
         </w:rPr>
-        <w:t xml:space="preserve">SQL Server store procedures, views, triggers, and general tables to match </w:t>
-      </w:r>
-      <w:r>
-        <w:rPr>
-          <w:sz w:val="20"/>
-          <w:szCs w:val="20"/>
-        </w:rPr>
-        <w:t xml:space="preserve">GPM </w:t>
-      </w:r>
-      <w:r>
-        <w:rPr>
-          <w:sz w:val="20"/>
-          <w:szCs w:val="20"/>
-        </w:rPr>
-        <w:t>&amp;</w:t>
-      </w:r>
-      <w:r>
-        <w:rPr>
-          <w:sz w:val="20"/>
-          <w:szCs w:val="20"/>
-        </w:rPr>
-        <w:t xml:space="preserve"> LDCM </w:t>
+        <w:t xml:space="preserve">SQL Server store procedures, views, triggers, and general tables to match GPM </w:t>
+      </w:r>
+      <w:r>
+        <w:rPr>
+          <w:sz w:val="20"/>
+          <w:szCs w:val="20"/>
+        </w:rPr>
+        <w:t xml:space="preserve">&amp; LDCM </w:t>
       </w:r>
       <w:r>
         <w:rPr>
@@ -5296,35 +4054,7 @@
           <w:sz w:val="20"/>
           <w:szCs w:val="20"/>
         </w:rPr>
-        <w:t>Research alternative means for solving code related problems such as ASP.NET</w:t>
-      </w:r>
-      <w:r>
-        <w:rPr>
-          <w:sz w:val="20"/>
-          <w:szCs w:val="20"/>
-        </w:rPr>
-        <w:t xml:space="preserve"> 2.0</w:t>
-      </w:r>
-      <w:r>
-        <w:rPr>
-          <w:sz w:val="20"/>
-          <w:szCs w:val="20"/>
-        </w:rPr>
-        <w:t>, SQL Server</w:t>
-      </w:r>
-      <w:r>
-        <w:rPr>
-          <w:sz w:val="20"/>
-          <w:szCs w:val="20"/>
-        </w:rPr>
-        <w:t xml:space="preserve"> </w:t>
-      </w:r>
-      <w:r>
-        <w:rPr>
-          <w:sz w:val="20"/>
-          <w:szCs w:val="20"/>
-        </w:rPr>
-        <w:t>2005, and Visual Studio 2005</w:t>
+        <w:t>Research alternative means for solving code related problems such as ASP.NET 2.0, SQL Server 2005, and Visual Studio 2005</w:t>
       </w:r>
     </w:p>
     <w:p>
@@ -5561,58 +4291,14 @@
           <w:sz w:val="20"/>
           <w:szCs w:val="20"/>
         </w:rPr>
-        <w:t xml:space="preserve"> </w:t>
-      </w:r>
-      <w:proofErr w:type="gramStart"/>
-      <w:r>
-        <w:rPr>
-          <w:sz w:val="20"/>
-          <w:szCs w:val="20"/>
-        </w:rPr>
-        <w:t>large scale</w:t>
-      </w:r>
-      <w:proofErr w:type="gramEnd"/>
-      <w:r>
-        <w:rPr>
-          <w:sz w:val="20"/>
-          <w:szCs w:val="20"/>
-        </w:rPr>
-        <w:t xml:space="preserve"> ASP application</w:t>
-      </w:r>
-      <w:r>
-        <w:rPr>
-          <w:sz w:val="20"/>
-          <w:szCs w:val="20"/>
-        </w:rPr>
-        <w:t xml:space="preserve"> (NGIN)</w:t>
-      </w:r>
-      <w:r>
-        <w:rPr>
-          <w:sz w:val="20"/>
-          <w:szCs w:val="20"/>
-        </w:rPr>
-        <w:t xml:space="preserve"> that provides Action Items, Configuration Ma</w:t>
-      </w:r>
-      <w:r>
-        <w:rPr>
-          <w:sz w:val="20"/>
-          <w:szCs w:val="20"/>
-        </w:rPr>
-        <w:t xml:space="preserve">nagement, Risk Management, </w:t>
-      </w:r>
-      <w:r>
-        <w:rPr>
-          <w:sz w:val="20"/>
-          <w:szCs w:val="20"/>
-        </w:rPr>
-        <w:t xml:space="preserve">Drawings, </w:t>
-      </w:r>
-      <w:r>
-        <w:rPr>
-          <w:sz w:val="20"/>
-          <w:szCs w:val="20"/>
-        </w:rPr>
-        <w:t>Shared F</w:t>
+        <w:t xml:space="preserve"> large scale ASP application (NGIN) that provides Action Items, Configuration Ma</w:t>
+      </w:r>
+      <w:r>
+        <w:rPr>
+          <w:sz w:val="20"/>
+          <w:szCs w:val="20"/>
+        </w:rPr>
+        <w:t>nagement, Risk Management, Drawings, Shared F</w:t>
       </w:r>
       <w:r>
         <w:rPr>
@@ -5676,14 +4362,7 @@
           <w:sz w:val="20"/>
           <w:szCs w:val="20"/>
         </w:rPr>
-        <w:t xml:space="preserve">pages </w:t>
-      </w:r>
-      <w:r>
-        <w:rPr>
-          <w:sz w:val="20"/>
-          <w:szCs w:val="20"/>
-        </w:rPr>
-        <w:t>that are not working correctly.</w:t>
+        <w:t>pages that are not working correctly.</w:t>
       </w:r>
     </w:p>
     <w:p>
@@ -5763,21 +4442,7 @@
           <w:sz w:val="20"/>
           <w:szCs w:val="20"/>
         </w:rPr>
-        <w:t xml:space="preserve"> with over 1</w:t>
-      </w:r>
-      <w:r>
-        <w:rPr>
-          <w:sz w:val="20"/>
-          <w:szCs w:val="20"/>
-        </w:rPr>
-        <w:t>63</w:t>
-      </w:r>
-      <w:r>
-        <w:rPr>
-          <w:sz w:val="20"/>
-          <w:szCs w:val="20"/>
-        </w:rPr>
-        <w:t xml:space="preserve"> tables</w:t>
+        <w:t xml:space="preserve"> with over 163 tables</w:t>
       </w:r>
       <w:r>
         <w:rPr>
@@ -5827,28 +4492,14 @@
           <w:sz w:val="20"/>
           <w:szCs w:val="20"/>
         </w:rPr>
-        <w:t xml:space="preserve">SQL Server store procedures, views, triggers, and general tables to match </w:t>
-      </w:r>
-      <w:r>
-        <w:rPr>
-          <w:sz w:val="20"/>
-          <w:szCs w:val="20"/>
-        </w:rPr>
-        <w:t xml:space="preserve">GPM </w:t>
-      </w:r>
-      <w:r>
-        <w:rPr>
-          <w:sz w:val="20"/>
-          <w:szCs w:val="20"/>
-        </w:rPr>
-        <w:t>&amp;</w:t>
-      </w:r>
-      <w:r>
-        <w:rPr>
-          <w:sz w:val="20"/>
-          <w:szCs w:val="20"/>
-        </w:rPr>
-        <w:t xml:space="preserve"> LDCM </w:t>
+        <w:t xml:space="preserve">SQL Server store procedures, views, triggers, and general tables to match GPM </w:t>
+      </w:r>
+      <w:r>
+        <w:rPr>
+          <w:sz w:val="20"/>
+          <w:szCs w:val="20"/>
+        </w:rPr>
+        <w:t xml:space="preserve">&amp; LDCM </w:t>
       </w:r>
       <w:r>
         <w:rPr>
@@ -5920,21 +4571,7 @@
           <w:sz w:val="20"/>
           <w:szCs w:val="20"/>
         </w:rPr>
-        <w:t>Implement changes to code and server in response to</w:t>
-      </w:r>
-      <w:r>
-        <w:rPr>
-          <w:sz w:val="20"/>
-          <w:szCs w:val="20"/>
-        </w:rPr>
-        <w:t>,</w:t>
-      </w:r>
-      <w:r>
-        <w:rPr>
-          <w:sz w:val="20"/>
-          <w:szCs w:val="20"/>
-        </w:rPr>
-        <w:t xml:space="preserve"> and to prevent security threats such as SQL Injection Attacks.</w:t>
+        <w:t>Implement changes to code and server in response to, and to prevent security threats such as SQL Injection Attacks.</w:t>
       </w:r>
     </w:p>
     <w:p>
@@ -5956,21 +4593,7 @@
           <w:sz w:val="20"/>
           <w:szCs w:val="20"/>
         </w:rPr>
-        <w:t xml:space="preserve">Research alternative means </w:t>
-      </w:r>
-      <w:r>
-        <w:rPr>
-          <w:sz w:val="20"/>
-          <w:szCs w:val="20"/>
-        </w:rPr>
-        <w:t xml:space="preserve">for </w:t>
-      </w:r>
-      <w:r>
-        <w:rPr>
-          <w:sz w:val="20"/>
-          <w:szCs w:val="20"/>
-        </w:rPr>
-        <w:t>solving code related problems such as ASP.NET, SQL Server2005, and Visual Studio 2005</w:t>
+        <w:t>Research alternative means for solving code related problems such as ASP.NET, SQL Server2005, and Visual Studio 2005</w:t>
       </w:r>
     </w:p>
     <w:p>
@@ -6081,13 +4704,6 @@
           <w:szCs w:val="20"/>
         </w:rPr>
         <w:tab/>
-      </w:r>
-      <w:r>
-        <w:rPr>
-          <w:b w:val="0"/>
-          <w:sz w:val="20"/>
-          <w:szCs w:val="20"/>
-        </w:rPr>
         <w:t xml:space="preserve">Dept. of State: </w:t>
       </w:r>
       <w:proofErr w:type="spellStart"/>
@@ -6290,17 +4906,15 @@
           <w:sz w:val="20"/>
           <w:szCs w:val="20"/>
         </w:rPr>
-        <w:t xml:space="preserve">Researched and planned for the creation of </w:t>
-      </w:r>
-      <w:proofErr w:type="gramStart"/>
-      <w:r>
-        <w:rPr>
-          <w:sz w:val="20"/>
-          <w:szCs w:val="20"/>
-        </w:rPr>
-        <w:t>a</w:t>
-      </w:r>
-      <w:proofErr w:type="gramEnd"/>
+        <w:t>Researched and planned for the creation of a</w:t>
+      </w:r>
+      <w:r>
+        <w:rPr>
+          <w:sz w:val="20"/>
+          <w:szCs w:val="20"/>
+        </w:rPr>
+        <w:t>n</w:t>
+      </w:r>
       <w:r>
         <w:rPr>
           <w:sz w:val="20"/>
@@ -6402,13 +5016,6 @@
           <w:szCs w:val="20"/>
         </w:rPr>
         <w:tab/>
-      </w:r>
-      <w:r>
-        <w:rPr>
-          <w:b w:val="0"/>
-          <w:sz w:val="20"/>
-          <w:szCs w:val="20"/>
-        </w:rPr>
         <w:t xml:space="preserve">Dept. of State: </w:t>
       </w:r>
       <w:proofErr w:type="spellStart"/>
@@ -6972,7 +5579,21 @@
           <w:sz w:val="20"/>
           <w:szCs w:val="20"/>
         </w:rPr>
-        <w:t>:  “We value very sincerely your dedication service.”</w:t>
+        <w:t>:  “We valu</w:t>
+      </w:r>
+      <w:r>
+        <w:rPr>
+          <w:sz w:val="20"/>
+          <w:szCs w:val="20"/>
+        </w:rPr>
+        <w:t>e very sincerely your dedicated</w:t>
+      </w:r>
+      <w:r>
+        <w:rPr>
+          <w:sz w:val="20"/>
+          <w:szCs w:val="20"/>
+        </w:rPr>
+        <w:t xml:space="preserve"> service.”</w:t>
       </w:r>
     </w:p>
     <w:p>
@@ -7126,7 +5747,12 @@
       </w:r>
       <w:bookmarkEnd w:id="0"/>
     </w:p>
+    <w:p>
+      <w:bookmarkStart w:id="1" w:name="_GoBack"/>
+      <w:bookmarkEnd w:id="1"/>
+    </w:p>
     <w:sectPr>
+      <w:headerReference w:type="default" r:id="rId9"/>
       <w:type w:val="continuous"/>
       <w:pgSz w:w="12240" w:h="15840" w:code="1"/>
       <w:pgMar w:top="1008" w:right="1008" w:bottom="1008" w:left="1008" w:header="720" w:footer="720" w:gutter="0"/>
@@ -7139,7 +5765,7 @@
 </file>
 
 <file path=word/endnotes.xml><?xml version="1.0" encoding="utf-8"?>
-<w:endnotes xmlns:wpc="http://schemas.microsoft.com/office/word/2010/wordprocessingCanvas" xmlns:mo="http://schemas.microsoft.com/office/mac/office/2008/main" xmlns:mc="http://schemas.openxmlformats.org/markup-compatibility/2006" xmlns:mv="urn:schemas-microsoft-com:mac:vml" xmlns:o="urn:schemas-microsoft-com:office:office" xmlns:r="http://schemas.openxmlformats.org/officeDocument/2006/relationships" xmlns:m="http://schemas.openxmlformats.org/officeDocument/2006/math" xmlns:v="urn:schemas-microsoft-com:vml" xmlns:wp14="http://schemas.microsoft.com/office/word/2010/wordprocessingDrawing" xmlns:wp="http://schemas.openxmlformats.org/drawingml/2006/wordprocessingDrawing" xmlns:w10="urn:schemas-microsoft-com:office:word" xmlns:w="http://schemas.openxmlformats.org/wordprocessingml/2006/main" xmlns:w14="http://schemas.microsoft.com/office/word/2010/wordml" xmlns:wpg="http://schemas.microsoft.com/office/word/2010/wordprocessingGroup" xmlns:wpi="http://schemas.microsoft.com/office/word/2010/wordprocessingInk" xmlns:wne="http://schemas.microsoft.com/office/word/2006/wordml" xmlns:wps="http://schemas.microsoft.com/office/word/2010/wordprocessingShape" mc:Ignorable="w14 wp14">
+<w:endnotes xmlns:wpc="http://schemas.microsoft.com/office/word/2010/wordprocessingCanvas" xmlns:mc="http://schemas.openxmlformats.org/markup-compatibility/2006" xmlns:o="urn:schemas-microsoft-com:office:office" xmlns:r="http://schemas.openxmlformats.org/officeDocument/2006/relationships" xmlns:m="http://schemas.openxmlformats.org/officeDocument/2006/math" xmlns:v="urn:schemas-microsoft-com:vml" xmlns:wp14="http://schemas.microsoft.com/office/word/2010/wordprocessingDrawing" xmlns:wp="http://schemas.openxmlformats.org/drawingml/2006/wordprocessingDrawing" xmlns:w10="urn:schemas-microsoft-com:office:word" xmlns:w="http://schemas.openxmlformats.org/wordprocessingml/2006/main" xmlns:w14="http://schemas.microsoft.com/office/word/2010/wordml" xmlns:w15="http://schemas.microsoft.com/office/word/2012/wordml" xmlns:wpg="http://schemas.microsoft.com/office/word/2010/wordprocessingGroup" xmlns:wpi="http://schemas.microsoft.com/office/word/2010/wordprocessingInk" xmlns:wne="http://schemas.microsoft.com/office/word/2006/wordml" xmlns:wps="http://schemas.microsoft.com/office/word/2010/wordprocessingShape" mc:Ignorable="w14 w15 wp14">
   <w:endnote w:type="separator" w:id="-1">
     <w:p>
       <w:r>
@@ -7158,7 +5784,7 @@
 </file>
 
 <file path=word/footnotes.xml><?xml version="1.0" encoding="utf-8"?>
-<w:footnotes xmlns:wpc="http://schemas.microsoft.com/office/word/2010/wordprocessingCanvas" xmlns:mo="http://schemas.microsoft.com/office/mac/office/2008/main" xmlns:mc="http://schemas.openxmlformats.org/markup-compatibility/2006" xmlns:mv="urn:schemas-microsoft-com:mac:vml" xmlns:o="urn:schemas-microsoft-com:office:office" xmlns:r="http://schemas.openxmlformats.org/officeDocument/2006/relationships" xmlns:m="http://schemas.openxmlformats.org/officeDocument/2006/math" xmlns:v="urn:schemas-microsoft-com:vml" xmlns:wp14="http://schemas.microsoft.com/office/word/2010/wordprocessingDrawing" xmlns:wp="http://schemas.openxmlformats.org/drawingml/2006/wordprocessingDrawing" xmlns:w10="urn:schemas-microsoft-com:office:word" xmlns:w="http://schemas.openxmlformats.org/wordprocessingml/2006/main" xmlns:w14="http://schemas.microsoft.com/office/word/2010/wordml" xmlns:wpg="http://schemas.microsoft.com/office/word/2010/wordprocessingGroup" xmlns:wpi="http://schemas.microsoft.com/office/word/2010/wordprocessingInk" xmlns:wne="http://schemas.microsoft.com/office/word/2006/wordml" xmlns:wps="http://schemas.microsoft.com/office/word/2010/wordprocessingShape" mc:Ignorable="w14 wp14">
+<w:footnotes xmlns:wpc="http://schemas.microsoft.com/office/word/2010/wordprocessingCanvas" xmlns:mc="http://schemas.openxmlformats.org/markup-compatibility/2006" xmlns:o="urn:schemas-microsoft-com:office:office" xmlns:r="http://schemas.openxmlformats.org/officeDocument/2006/relationships" xmlns:m="http://schemas.openxmlformats.org/officeDocument/2006/math" xmlns:v="urn:schemas-microsoft-com:vml" xmlns:wp14="http://schemas.microsoft.com/office/word/2010/wordprocessingDrawing" xmlns:wp="http://schemas.openxmlformats.org/drawingml/2006/wordprocessingDrawing" xmlns:w10="urn:schemas-microsoft-com:office:word" xmlns:w="http://schemas.openxmlformats.org/wordprocessingml/2006/main" xmlns:w14="http://schemas.microsoft.com/office/word/2010/wordml" xmlns:w15="http://schemas.microsoft.com/office/word/2012/wordml" xmlns:wpg="http://schemas.microsoft.com/office/word/2010/wordprocessingGroup" xmlns:wpi="http://schemas.microsoft.com/office/word/2010/wordprocessingInk" xmlns:wne="http://schemas.microsoft.com/office/word/2006/wordml" xmlns:wps="http://schemas.microsoft.com/office/word/2010/wordprocessingShape" mc:Ignorable="w14 w15 wp14">
   <w:footnote w:type="separator" w:id="-1">
     <w:p>
       <w:r>
@@ -7177,7 +5803,219 @@
 </file>
 
 <file path=word/header1.xml><?xml version="1.0" encoding="utf-8"?>
-<w:hdr xmlns:wpc="http://schemas.microsoft.com/office/word/2010/wordprocessingCanvas" xmlns:mo="http://schemas.microsoft.com/office/mac/office/2008/main" xmlns:mc="http://schemas.openxmlformats.org/markup-compatibility/2006" xmlns:mv="urn:schemas-microsoft-com:mac:vml" xmlns:o="urn:schemas-microsoft-com:office:office" xmlns:r="http://schemas.openxmlformats.org/officeDocument/2006/relationships" xmlns:m="http://schemas.openxmlformats.org/officeDocument/2006/math" xmlns:v="urn:schemas-microsoft-com:vml" xmlns:wp14="http://schemas.microsoft.com/office/word/2010/wordprocessingDrawing" xmlns:wp="http://schemas.openxmlformats.org/drawingml/2006/wordprocessingDrawing" xmlns:w10="urn:schemas-microsoft-com:office:word" xmlns:w="http://schemas.openxmlformats.org/wordprocessingml/2006/main" xmlns:w14="http://schemas.microsoft.com/office/word/2010/wordml" xmlns:wpg="http://schemas.microsoft.com/office/word/2010/wordprocessingGroup" xmlns:wpi="http://schemas.microsoft.com/office/word/2010/wordprocessingInk" xmlns:wne="http://schemas.microsoft.com/office/word/2006/wordml" xmlns:wps="http://schemas.microsoft.com/office/word/2010/wordprocessingShape" mc:Ignorable="w14 wp14">
+<w:hdr xmlns:wpc="http://schemas.microsoft.com/office/word/2010/wordprocessingCanvas" xmlns:mc="http://schemas.openxmlformats.org/markup-compatibility/2006" xmlns:o="urn:schemas-microsoft-com:office:office" xmlns:r="http://schemas.openxmlformats.org/officeDocument/2006/relationships" xmlns:m="http://schemas.openxmlformats.org/officeDocument/2006/math" xmlns:v="urn:schemas-microsoft-com:vml" xmlns:wp14="http://schemas.microsoft.com/office/word/2010/wordprocessingDrawing" xmlns:wp="http://schemas.openxmlformats.org/drawingml/2006/wordprocessingDrawing" xmlns:w10="urn:schemas-microsoft-com:office:word" xmlns:w="http://schemas.openxmlformats.org/wordprocessingml/2006/main" xmlns:w14="http://schemas.microsoft.com/office/word/2010/wordml" xmlns:w15="http://schemas.microsoft.com/office/word/2012/wordml" xmlns:wpg="http://schemas.microsoft.com/office/word/2010/wordprocessingGroup" xmlns:wpi="http://schemas.microsoft.com/office/word/2010/wordprocessingInk" xmlns:wne="http://schemas.microsoft.com/office/word/2006/wordml" xmlns:wps="http://schemas.microsoft.com/office/word/2010/wordprocessingShape" mc:Ignorable="w14 w15 wp14">
+  <w:p>
+    <w:pPr>
+      <w:pStyle w:val="Header"/>
+      <w:rPr>
+        <w:b/>
+        <w:bCs/>
+      </w:rPr>
+    </w:pPr>
+    <w:r>
+      <w:rPr>
+        <w:b/>
+        <w:bCs/>
+        <w:noProof/>
+        <w:sz w:val="20"/>
+      </w:rPr>
+      <mc:AlternateContent>
+        <mc:Choice Requires="wps">
+          <w:drawing>
+            <wp:anchor distT="0" distB="0" distL="114300" distR="114300" simplePos="0" relativeHeight="251659776" behindDoc="0" locked="0" layoutInCell="1" allowOverlap="1" wp14:anchorId="3F5256ED" wp14:editId="54DDA71A">
+              <wp:simplePos x="0" y="0"/>
+              <wp:positionH relativeFrom="column">
+                <wp:posOffset>0</wp:posOffset>
+              </wp:positionH>
+              <wp:positionV relativeFrom="paragraph">
+                <wp:posOffset>228600</wp:posOffset>
+              </wp:positionV>
+              <wp:extent cx="5943600" cy="0"/>
+              <wp:effectExtent l="9525" t="9525" r="9525" b="9525"/>
+              <wp:wrapNone/>
+              <wp:docPr id="2" name="Line 1"/>
+              <wp:cNvGraphicFramePr>
+                <a:graphicFrameLocks xmlns:a="http://schemas.openxmlformats.org/drawingml/2006/main"/>
+              </wp:cNvGraphicFramePr>
+              <a:graphic xmlns:a="http://schemas.openxmlformats.org/drawingml/2006/main">
+                <a:graphicData uri="http://schemas.microsoft.com/office/word/2010/wordprocessingShape">
+                  <wps:wsp>
+                    <wps:cNvCnPr>
+                      <a:cxnSpLocks noChangeShapeType="1"/>
+                    </wps:cNvCnPr>
+                    <wps:spPr bwMode="auto">
+                      <a:xfrm>
+                        <a:off x="0" y="0"/>
+                        <a:ext cx="5943600" cy="0"/>
+                      </a:xfrm>
+                      <a:prstGeom prst="line">
+                        <a:avLst/>
+                      </a:prstGeom>
+                      <a:noFill/>
+                      <a:ln w="9525">
+                        <a:solidFill>
+                          <a:srgbClr val="000000"/>
+                        </a:solidFill>
+                        <a:round/>
+                        <a:headEnd/>
+                        <a:tailEnd/>
+                      </a:ln>
+                      <a:extLst>
+                        <a:ext uri="{909E8E84-426E-40dd-AFC4-6F175D3DCCD1}">
+                          <a14:hiddenFill xmlns="" xmlns:mo="http://schemas.microsoft.com/office/mac/office/2008/main" xmlns:mv="urn:schemas-microsoft-com:mac:vml" xmlns:o="urn:schemas-microsoft-com:office:office" xmlns:v="urn:schemas-microsoft-com:vml" xmlns:w10="urn:schemas-microsoft-com:office:word" xmlns:w="http://schemas.openxmlformats.org/wordprocessingml/2006/main" xmlns:a14="http://schemas.microsoft.com/office/drawing/2010/main">
+                            <a:noFill/>
+                          </a14:hiddenFill>
+                        </a:ext>
+                      </a:extLst>
+                    </wps:spPr>
+                    <wps:bodyPr/>
+                  </wps:wsp>
+                </a:graphicData>
+              </a:graphic>
+              <wp14:sizeRelH relativeFrom="page">
+                <wp14:pctWidth>0</wp14:pctWidth>
+              </wp14:sizeRelH>
+              <wp14:sizeRelV relativeFrom="page">
+                <wp14:pctHeight>0</wp14:pctHeight>
+              </wp14:sizeRelV>
+            </wp:anchor>
+          </w:drawing>
+        </mc:Choice>
+        <mc:Fallback>
+          <w:pict>
+            <v:line w14:anchorId="3FAC6B2B" id="Line 1" o:spid="_x0000_s1026" style="position:absolute;z-index:251659776;visibility:visible;mso-wrap-style:square;mso-width-percent:0;mso-height-percent:0;mso-wrap-distance-left:9pt;mso-wrap-distance-top:0;mso-wrap-distance-right:9pt;mso-wrap-distance-bottom:0;mso-position-horizontal:absolute;mso-position-horizontal-relative:text;mso-position-vertical:absolute;mso-position-vertical-relative:text;mso-width-percent:0;mso-height-percent:0;mso-width-relative:page;mso-height-relative:page" from="0,18pt" to="468pt,18pt" o:gfxdata="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"/>
+          </w:pict>
+        </mc:Fallback>
+      </mc:AlternateContent>
+    </w:r>
+    <w:r>
+      <w:rPr>
+        <w:b/>
+        <w:bCs/>
+      </w:rPr>
+      <w:t>ANDRE YOUNG</w:t>
+    </w:r>
+    <w:r>
+      <w:rPr>
+        <w:b/>
+        <w:bCs/>
+      </w:rPr>
+      <w:tab/>
+    </w:r>
+    <w:r>
+      <w:rPr>
+        <w:b/>
+        <w:bCs/>
+      </w:rPr>
+      <w:tab/>
+      <w:t xml:space="preserve"> </w:t>
+    </w:r>
+    <w:r>
+      <w:rPr>
+        <w:b/>
+        <w:bCs/>
+      </w:rPr>
+      <w:fldChar w:fldCharType="begin"/>
+    </w:r>
+    <w:r>
+      <w:rPr>
+        <w:b/>
+        <w:bCs/>
+      </w:rPr>
+      <w:instrText xml:space="preserve"> PAGE </w:instrText>
+    </w:r>
+    <w:r>
+      <w:rPr>
+        <w:b/>
+        <w:bCs/>
+      </w:rPr>
+      <w:fldChar w:fldCharType="separate"/>
+    </w:r>
+    <w:r>
+      <w:rPr>
+        <w:b/>
+        <w:bCs/>
+        <w:noProof/>
+      </w:rPr>
+      <w:t>4</w:t>
+    </w:r>
+    <w:r>
+      <w:rPr>
+        <w:b/>
+        <w:bCs/>
+      </w:rPr>
+      <w:fldChar w:fldCharType="end"/>
+    </w:r>
+    <w:r>
+      <w:rPr>
+        <w:b/>
+        <w:bCs/>
+      </w:rPr>
+      <w:t>/</w:t>
+    </w:r>
+    <w:r>
+      <w:rPr>
+        <w:b/>
+        <w:bCs/>
+      </w:rPr>
+      <w:fldChar w:fldCharType="begin"/>
+    </w:r>
+    <w:r>
+      <w:rPr>
+        <w:b/>
+        <w:bCs/>
+      </w:rPr>
+      <w:instrText xml:space="preserve"> NUMPAGES </w:instrText>
+    </w:r>
+    <w:r>
+      <w:rPr>
+        <w:b/>
+        <w:bCs/>
+      </w:rPr>
+      <w:fldChar w:fldCharType="separate"/>
+    </w:r>
+    <w:r>
+      <w:rPr>
+        <w:b/>
+        <w:bCs/>
+        <w:noProof/>
+      </w:rPr>
+      <w:t>4</w:t>
+    </w:r>
+    <w:r>
+      <w:rPr>
+        <w:b/>
+        <w:bCs/>
+      </w:rPr>
+      <w:fldChar w:fldCharType="end"/>
+    </w:r>
+    <w:r>
+      <w:rPr>
+        <w:b/>
+        <w:bCs/>
+      </w:rPr>
+      <w:tab/>
+    </w:r>
+    <w:r>
+      <w:rPr>
+        <w:b/>
+        <w:bCs/>
+      </w:rPr>
+      <w:tab/>
+    </w:r>
+    <w:r>
+      <w:rPr>
+        <w:b/>
+        <w:bCs/>
+      </w:rPr>
+      <w:tab/>
+    </w:r>
+  </w:p>
+</w:hdr>
+</file>
+
+<file path=word/header2.xml><?xml version="1.0" encoding="utf-8"?>
+<w:hdr xmlns:wpc="http://schemas.microsoft.com/office/word/2010/wordprocessingCanvas" xmlns:mc="http://schemas.openxmlformats.org/markup-compatibility/2006" xmlns:o="urn:schemas-microsoft-com:office:office" xmlns:r="http://schemas.openxmlformats.org/officeDocument/2006/relationships" xmlns:m="http://schemas.openxmlformats.org/officeDocument/2006/math" xmlns:v="urn:schemas-microsoft-com:vml" xmlns:wp14="http://schemas.microsoft.com/office/word/2010/wordprocessingDrawing" xmlns:wp="http://schemas.openxmlformats.org/drawingml/2006/wordprocessingDrawing" xmlns:w10="urn:schemas-microsoft-com:office:word" xmlns:w="http://schemas.openxmlformats.org/wordprocessingml/2006/main" xmlns:w14="http://schemas.microsoft.com/office/word/2010/wordml" xmlns:w15="http://schemas.microsoft.com/office/word/2012/wordml" xmlns:wpg="http://schemas.microsoft.com/office/word/2010/wordprocessingGroup" xmlns:wpi="http://schemas.microsoft.com/office/word/2010/wordprocessingInk" xmlns:wne="http://schemas.microsoft.com/office/word/2006/wordml" xmlns:wps="http://schemas.microsoft.com/office/word/2010/wordprocessingShape" mc:Ignorable="w14 w15 wp14">
   <w:p>
     <w:pPr>
       <w:pStyle w:val="Header"/>
@@ -7236,7 +6074,7 @@
                       </a:ln>
                       <a:extLst>
                         <a:ext uri="{909E8E84-426E-40dd-AFC4-6F175D3DCCD1}">
-                          <a14:hiddenFill xmlns:a14="http://schemas.microsoft.com/office/drawing/2010/main">
+                          <a14:hiddenFill xmlns:a14="http://schemas.microsoft.com/office/drawing/2010/main" xmlns:w="http://schemas.openxmlformats.org/wordprocessingml/2006/main" xmlns:w10="urn:schemas-microsoft-com:office:word" xmlns:v="urn:schemas-microsoft-com:vml" xmlns:o="urn:schemas-microsoft-com:office:office" xmlns:mv="urn:schemas-microsoft-com:mac:vml" xmlns:mo="http://schemas.microsoft.com/office/mac/office/2008/main" xmlns="">
                             <a:noFill/>
                           </a14:hiddenFill>
                         </a:ext>
@@ -7257,7 +6095,7 @@
         </mc:Choice>
         <mc:Fallback>
           <w:pict>
-            <v:line id="Line 1" o:spid="_x0000_s1026" style="position:absolute;z-index:251657728;visibility:visible;mso-wrap-style:square;mso-width-percent:0;mso-height-percent:0;mso-wrap-distance-left:9pt;mso-wrap-distance-top:0;mso-wrap-distance-right:9pt;mso-wrap-distance-bottom:0;mso-position-horizontal:absolute;mso-position-horizontal-relative:text;mso-position-vertical:absolute;mso-position-vertical-relative:text;mso-width-percent:0;mso-height-percent:0;mso-width-relative:page;mso-height-relative:page" from="0,18pt" to="468pt,18pt" o:gfxdata="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"/>
+            <v:line w14:anchorId="104FB13E" id="Line 1" o:spid="_x0000_s1026" style="position:absolute;z-index:251657728;visibility:visible;mso-wrap-style:square;mso-width-percent:0;mso-height-percent:0;mso-wrap-distance-left:9pt;mso-wrap-distance-top:0;mso-wrap-distance-right:9pt;mso-wrap-distance-bottom:0;mso-position-horizontal:absolute;mso-position-horizontal-relative:text;mso-position-vertical:absolute;mso-position-vertical-relative:text;mso-width-percent:0;mso-height-percent:0;mso-width-relative:page;mso-height-relative:page" from="0,18pt" to="468pt,18pt" o:gfxdata="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"/>
           </w:pict>
         </mc:Fallback>
       </mc:AlternateContent>
@@ -7311,7 +6149,7 @@
         <w:bCs/>
         <w:noProof/>
       </w:rPr>
-      <w:t>4</w:t>
+      <w:t>2</w:t>
     </w:r>
     <w:r>
       <w:rPr>
@@ -7354,7 +6192,7 @@
         <w:bCs/>
         <w:noProof/>
       </w:rPr>
-      <w:t>4</w:t>
+      <w:t>5</w:t>
     </w:r>
     <w:r>
       <w:rPr>
@@ -7389,8 +6227,8 @@
 </file>
 
 <file path=word/numbering.xml><?xml version="1.0" encoding="utf-8"?>
-<w:numbering xmlns:wpc="http://schemas.microsoft.com/office/word/2010/wordprocessingCanvas" xmlns:mo="http://schemas.microsoft.com/office/mac/office/2008/main" xmlns:mc="http://schemas.openxmlformats.org/markup-compatibility/2006" xmlns:mv="urn:schemas-microsoft-com:mac:vml" xmlns:o="urn:schemas-microsoft-com:office:office" xmlns:r="http://schemas.openxmlformats.org/officeDocument/2006/relationships" xmlns:m="http://schemas.openxmlformats.org/officeDocument/2006/math" xmlns:v="urn:schemas-microsoft-com:vml" xmlns:wp14="http://schemas.microsoft.com/office/word/2010/wordprocessingDrawing" xmlns:wp="http://schemas.openxmlformats.org/drawingml/2006/wordprocessingDrawing" xmlns:w10="urn:schemas-microsoft-com:office:word" xmlns:w="http://schemas.openxmlformats.org/wordprocessingml/2006/main" xmlns:w14="http://schemas.microsoft.com/office/word/2010/wordml" xmlns:wpg="http://schemas.microsoft.com/office/word/2010/wordprocessingGroup" xmlns:wpi="http://schemas.microsoft.com/office/word/2010/wordprocessingInk" xmlns:wne="http://schemas.microsoft.com/office/word/2006/wordml" xmlns:wps="http://schemas.microsoft.com/office/word/2010/wordprocessingShape" mc:Ignorable="w14 wp14">
-  <w:abstractNum w:abstractNumId="0">
+<w:numbering xmlns:wpc="http://schemas.microsoft.com/office/word/2010/wordprocessingCanvas" xmlns:mc="http://schemas.openxmlformats.org/markup-compatibility/2006" xmlns:o="urn:schemas-microsoft-com:office:office" xmlns:r="http://schemas.openxmlformats.org/officeDocument/2006/relationships" xmlns:m="http://schemas.openxmlformats.org/officeDocument/2006/math" xmlns:v="urn:schemas-microsoft-com:vml" xmlns:wp14="http://schemas.microsoft.com/office/word/2010/wordprocessingDrawing" xmlns:wp="http://schemas.openxmlformats.org/drawingml/2006/wordprocessingDrawing" xmlns:w10="urn:schemas-microsoft-com:office:word" xmlns:w="http://schemas.openxmlformats.org/wordprocessingml/2006/main" xmlns:w14="http://schemas.microsoft.com/office/word/2010/wordml" xmlns:w15="http://schemas.microsoft.com/office/word/2012/wordml" xmlns:wpg="http://schemas.microsoft.com/office/word/2010/wordprocessingGroup" xmlns:wpi="http://schemas.microsoft.com/office/word/2010/wordprocessingInk" xmlns:wne="http://schemas.microsoft.com/office/word/2006/wordml" xmlns:wps="http://schemas.microsoft.com/office/word/2010/wordprocessingShape" mc:Ignorable="w14 w15 wp14">
+  <w:abstractNum w:abstractNumId="0" w15:restartNumberingAfterBreak="0">
     <w:nsid w:val="FFFFFF7C"/>
     <w:multiLevelType w:val="singleLevel"/>
     <w:tmpl w:val="FF420DBA"/>
@@ -7407,7 +6245,7 @@
       </w:pPr>
     </w:lvl>
   </w:abstractNum>
-  <w:abstractNum w:abstractNumId="1">
+  <w:abstractNum w:abstractNumId="1" w15:restartNumberingAfterBreak="0">
     <w:nsid w:val="FFFFFF7D"/>
     <w:multiLevelType w:val="singleLevel"/>
     <w:tmpl w:val="BD20280C"/>
@@ -7424,7 +6262,7 @@
       </w:pPr>
     </w:lvl>
   </w:abstractNum>
-  <w:abstractNum w:abstractNumId="2">
+  <w:abstractNum w:abstractNumId="2" w15:restartNumberingAfterBreak="0">
     <w:nsid w:val="FFFFFF7E"/>
     <w:multiLevelType w:val="singleLevel"/>
     <w:tmpl w:val="6C68289A"/>
@@ -7441,7 +6279,7 @@
       </w:pPr>
     </w:lvl>
   </w:abstractNum>
-  <w:abstractNum w:abstractNumId="3">
+  <w:abstractNum w:abstractNumId="3" w15:restartNumberingAfterBreak="0">
     <w:nsid w:val="FFFFFF7F"/>
     <w:multiLevelType w:val="singleLevel"/>
     <w:tmpl w:val="3ED25CA0"/>
@@ -7458,7 +6296,7 @@
       </w:pPr>
     </w:lvl>
   </w:abstractNum>
-  <w:abstractNum w:abstractNumId="4">
+  <w:abstractNum w:abstractNumId="4" w15:restartNumberingAfterBreak="0">
     <w:nsid w:val="FFFFFF80"/>
     <w:multiLevelType w:val="singleLevel"/>
     <w:tmpl w:val="772C6DF4"/>
@@ -7479,7 +6317,7 @@
       </w:rPr>
     </w:lvl>
   </w:abstractNum>
-  <w:abstractNum w:abstractNumId="5">
+  <w:abstractNum w:abstractNumId="5" w15:restartNumberingAfterBreak="0">
     <w:nsid w:val="FFFFFF81"/>
     <w:multiLevelType w:val="singleLevel"/>
     <w:tmpl w:val="288AC0B0"/>
@@ -7499,7 +6337,7 @@
       </w:rPr>
     </w:lvl>
   </w:abstractNum>
-  <w:abstractNum w:abstractNumId="6">
+  <w:abstractNum w:abstractNumId="6" w15:restartNumberingAfterBreak="0">
     <w:nsid w:val="FFFFFF82"/>
     <w:multiLevelType w:val="singleLevel"/>
     <w:tmpl w:val="9D983E3E"/>
@@ -7519,7 +6357,7 @@
       </w:rPr>
     </w:lvl>
   </w:abstractNum>
-  <w:abstractNum w:abstractNumId="7">
+  <w:abstractNum w:abstractNumId="7" w15:restartNumberingAfterBreak="0">
     <w:nsid w:val="FFFFFF83"/>
     <w:multiLevelType w:val="singleLevel"/>
     <w:tmpl w:val="093A55F6"/>
@@ -7539,7 +6377,7 @@
       </w:rPr>
     </w:lvl>
   </w:abstractNum>
-  <w:abstractNum w:abstractNumId="8">
+  <w:abstractNum w:abstractNumId="8" w15:restartNumberingAfterBreak="0">
     <w:nsid w:val="FFFFFF88"/>
     <w:multiLevelType w:val="singleLevel"/>
     <w:tmpl w:val="85045542"/>
@@ -7556,7 +6394,7 @@
       </w:pPr>
     </w:lvl>
   </w:abstractNum>
-  <w:abstractNum w:abstractNumId="9">
+  <w:abstractNum w:abstractNumId="9" w15:restartNumberingAfterBreak="0">
     <w:nsid w:val="FFFFFF89"/>
     <w:multiLevelType w:val="singleLevel"/>
     <w:tmpl w:val="69345ABA"/>
@@ -7576,7 +6414,7 @@
       </w:rPr>
     </w:lvl>
   </w:abstractNum>
-  <w:abstractNum w:abstractNumId="10">
+  <w:abstractNum w:abstractNumId="10" w15:restartNumberingAfterBreak="0">
     <w:nsid w:val="008F2E93"/>
     <w:multiLevelType w:val="hybridMultilevel"/>
     <w:tmpl w:val="FACC1EAC"/>
@@ -7716,7 +6554,7 @@
       </w:rPr>
     </w:lvl>
   </w:abstractNum>
-  <w:abstractNum w:abstractNumId="11">
+  <w:abstractNum w:abstractNumId="11" w15:restartNumberingAfterBreak="0">
     <w:nsid w:val="00B429BF"/>
     <w:multiLevelType w:val="hybridMultilevel"/>
     <w:tmpl w:val="5D9450D2"/>
@@ -7829,7 +6667,7 @@
       </w:rPr>
     </w:lvl>
   </w:abstractNum>
-  <w:abstractNum w:abstractNumId="12">
+  <w:abstractNum w:abstractNumId="12" w15:restartNumberingAfterBreak="0">
     <w:nsid w:val="031A3436"/>
     <w:multiLevelType w:val="hybridMultilevel"/>
     <w:tmpl w:val="7AAEF7DA"/>
@@ -7969,7 +6807,7 @@
       </w:rPr>
     </w:lvl>
   </w:abstractNum>
-  <w:abstractNum w:abstractNumId="13">
+  <w:abstractNum w:abstractNumId="13" w15:restartNumberingAfterBreak="0">
     <w:nsid w:val="0C84447F"/>
     <w:multiLevelType w:val="hybridMultilevel"/>
     <w:tmpl w:val="FEF47086"/>
@@ -8082,7 +6920,7 @@
       </w:rPr>
     </w:lvl>
   </w:abstractNum>
-  <w:abstractNum w:abstractNumId="14">
+  <w:abstractNum w:abstractNumId="14" w15:restartNumberingAfterBreak="0">
     <w:nsid w:val="0F574115"/>
     <w:multiLevelType w:val="multilevel"/>
     <w:tmpl w:val="F6D6F5E4"/>
@@ -8227,7 +7065,7 @@
       </w:rPr>
     </w:lvl>
   </w:abstractNum>
-  <w:abstractNum w:abstractNumId="15">
+  <w:abstractNum w:abstractNumId="15" w15:restartNumberingAfterBreak="0">
     <w:nsid w:val="11761D31"/>
     <w:multiLevelType w:val="hybridMultilevel"/>
     <w:tmpl w:val="190EABF2"/>
@@ -8367,7 +7205,7 @@
       </w:rPr>
     </w:lvl>
   </w:abstractNum>
-  <w:abstractNum w:abstractNumId="16">
+  <w:abstractNum w:abstractNumId="16" w15:restartNumberingAfterBreak="0">
     <w:nsid w:val="16601883"/>
     <w:multiLevelType w:val="hybridMultilevel"/>
     <w:tmpl w:val="FF4835B8"/>
@@ -8507,7 +7345,7 @@
       </w:rPr>
     </w:lvl>
   </w:abstractNum>
-  <w:abstractNum w:abstractNumId="17">
+  <w:abstractNum w:abstractNumId="17" w15:restartNumberingAfterBreak="0">
     <w:nsid w:val="19E479AE"/>
     <w:multiLevelType w:val="hybridMultilevel"/>
     <w:tmpl w:val="B3D0B01A"/>
@@ -8647,7 +7485,7 @@
       </w:rPr>
     </w:lvl>
   </w:abstractNum>
-  <w:abstractNum w:abstractNumId="18">
+  <w:abstractNum w:abstractNumId="18" w15:restartNumberingAfterBreak="0">
     <w:nsid w:val="1B721F83"/>
     <w:multiLevelType w:val="hybridMultilevel"/>
     <w:tmpl w:val="4B1A7E58"/>
@@ -8787,7 +7625,7 @@
       </w:rPr>
     </w:lvl>
   </w:abstractNum>
-  <w:abstractNum w:abstractNumId="19">
+  <w:abstractNum w:abstractNumId="19" w15:restartNumberingAfterBreak="0">
     <w:nsid w:val="1E7E7A0C"/>
     <w:multiLevelType w:val="hybridMultilevel"/>
     <w:tmpl w:val="CA5019B0"/>
@@ -8927,7 +7765,7 @@
       </w:rPr>
     </w:lvl>
   </w:abstractNum>
-  <w:abstractNum w:abstractNumId="20">
+  <w:abstractNum w:abstractNumId="20" w15:restartNumberingAfterBreak="0">
     <w:nsid w:val="244A51F8"/>
     <w:multiLevelType w:val="hybridMultilevel"/>
     <w:tmpl w:val="C802A3E2"/>
@@ -9067,7 +7905,7 @@
       </w:rPr>
     </w:lvl>
   </w:abstractNum>
-  <w:abstractNum w:abstractNumId="21">
+  <w:abstractNum w:abstractNumId="21" w15:restartNumberingAfterBreak="0">
     <w:nsid w:val="293F046C"/>
     <w:multiLevelType w:val="hybridMultilevel"/>
     <w:tmpl w:val="89561CC6"/>
@@ -9180,7 +8018,7 @@
       </w:rPr>
     </w:lvl>
   </w:abstractNum>
-  <w:abstractNum w:abstractNumId="22">
+  <w:abstractNum w:abstractNumId="22" w15:restartNumberingAfterBreak="0">
     <w:nsid w:val="2DF71758"/>
     <w:multiLevelType w:val="hybridMultilevel"/>
     <w:tmpl w:val="A52E70B8"/>
@@ -9320,7 +8158,7 @@
       </w:rPr>
     </w:lvl>
   </w:abstractNum>
-  <w:abstractNum w:abstractNumId="23">
+  <w:abstractNum w:abstractNumId="23" w15:restartNumberingAfterBreak="0">
     <w:nsid w:val="3BAD1A81"/>
     <w:multiLevelType w:val="hybridMultilevel"/>
     <w:tmpl w:val="1F7C1FB0"/>
@@ -9460,7 +8298,7 @@
       </w:rPr>
     </w:lvl>
   </w:abstractNum>
-  <w:abstractNum w:abstractNumId="24">
+  <w:abstractNum w:abstractNumId="24" w15:restartNumberingAfterBreak="0">
     <w:nsid w:val="3D577568"/>
     <w:multiLevelType w:val="hybridMultilevel"/>
     <w:tmpl w:val="C960F216"/>
@@ -9600,7 +8438,7 @@
       </w:rPr>
     </w:lvl>
   </w:abstractNum>
-  <w:abstractNum w:abstractNumId="25">
+  <w:abstractNum w:abstractNumId="25" w15:restartNumberingAfterBreak="0">
     <w:nsid w:val="46340BC3"/>
     <w:multiLevelType w:val="hybridMultilevel"/>
     <w:tmpl w:val="CD780A5A"/>
@@ -9740,7 +8578,7 @@
       </w:rPr>
     </w:lvl>
   </w:abstractNum>
-  <w:abstractNum w:abstractNumId="26">
+  <w:abstractNum w:abstractNumId="26" w15:restartNumberingAfterBreak="0">
     <w:nsid w:val="48856AAF"/>
     <w:multiLevelType w:val="hybridMultilevel"/>
     <w:tmpl w:val="3280BB8E"/>
@@ -9880,7 +8718,7 @@
       </w:rPr>
     </w:lvl>
   </w:abstractNum>
-  <w:abstractNum w:abstractNumId="27">
+  <w:abstractNum w:abstractNumId="27" w15:restartNumberingAfterBreak="0">
     <w:nsid w:val="4FCA4E0D"/>
     <w:multiLevelType w:val="hybridMultilevel"/>
     <w:tmpl w:val="0D167F32"/>
@@ -10020,7 +8858,7 @@
       </w:rPr>
     </w:lvl>
   </w:abstractNum>
-  <w:abstractNum w:abstractNumId="28">
+  <w:abstractNum w:abstractNumId="28" w15:restartNumberingAfterBreak="0">
     <w:nsid w:val="50FD4D48"/>
     <w:multiLevelType w:val="hybridMultilevel"/>
     <w:tmpl w:val="05F4C28C"/>
@@ -10160,7 +8998,7 @@
       </w:rPr>
     </w:lvl>
   </w:abstractNum>
-  <w:abstractNum w:abstractNumId="29">
+  <w:abstractNum w:abstractNumId="29" w15:restartNumberingAfterBreak="0">
     <w:nsid w:val="51E512BF"/>
     <w:multiLevelType w:val="hybridMultilevel"/>
     <w:tmpl w:val="CB0054DC"/>
@@ -10300,7 +9138,7 @@
       </w:rPr>
     </w:lvl>
   </w:abstractNum>
-  <w:abstractNum w:abstractNumId="30">
+  <w:abstractNum w:abstractNumId="30" w15:restartNumberingAfterBreak="0">
     <w:nsid w:val="55AA25BE"/>
     <w:multiLevelType w:val="hybridMultilevel"/>
     <w:tmpl w:val="24FAE31E"/>
@@ -10440,7 +9278,7 @@
       </w:rPr>
     </w:lvl>
   </w:abstractNum>
-  <w:abstractNum w:abstractNumId="31">
+  <w:abstractNum w:abstractNumId="31" w15:restartNumberingAfterBreak="0">
     <w:nsid w:val="5ADD227A"/>
     <w:multiLevelType w:val="hybridMultilevel"/>
     <w:tmpl w:val="A96C4050"/>
@@ -10580,7 +9418,7 @@
       </w:rPr>
     </w:lvl>
   </w:abstractNum>
-  <w:abstractNum w:abstractNumId="32">
+  <w:abstractNum w:abstractNumId="32" w15:restartNumberingAfterBreak="0">
     <w:nsid w:val="60BF58CF"/>
     <w:multiLevelType w:val="hybridMultilevel"/>
     <w:tmpl w:val="A9828386"/>
@@ -10720,7 +9558,7 @@
       </w:rPr>
     </w:lvl>
   </w:abstractNum>
-  <w:abstractNum w:abstractNumId="33">
+  <w:abstractNum w:abstractNumId="33" w15:restartNumberingAfterBreak="0">
     <w:nsid w:val="62786A33"/>
     <w:multiLevelType w:val="hybridMultilevel"/>
     <w:tmpl w:val="D41CB734"/>
@@ -10860,7 +9698,7 @@
       </w:rPr>
     </w:lvl>
   </w:abstractNum>
-  <w:abstractNum w:abstractNumId="34">
+  <w:abstractNum w:abstractNumId="34" w15:restartNumberingAfterBreak="0">
     <w:nsid w:val="672D7E4F"/>
     <w:multiLevelType w:val="hybridMultilevel"/>
     <w:tmpl w:val="FFFC34B2"/>
@@ -11000,7 +9838,7 @@
       </w:rPr>
     </w:lvl>
   </w:abstractNum>
-  <w:abstractNum w:abstractNumId="35">
+  <w:abstractNum w:abstractNumId="35" w15:restartNumberingAfterBreak="0">
     <w:nsid w:val="6D8B32A3"/>
     <w:multiLevelType w:val="hybridMultilevel"/>
     <w:tmpl w:val="8C1CB72E"/>
@@ -11140,7 +9978,7 @@
       </w:rPr>
     </w:lvl>
   </w:abstractNum>
-  <w:abstractNum w:abstractNumId="36">
+  <w:abstractNum w:abstractNumId="36" w15:restartNumberingAfterBreak="0">
     <w:nsid w:val="70E07F5D"/>
     <w:multiLevelType w:val="hybridMultilevel"/>
     <w:tmpl w:val="ECA62C8C"/>
@@ -11280,7 +10118,7 @@
       </w:rPr>
     </w:lvl>
   </w:abstractNum>
-  <w:abstractNum w:abstractNumId="37">
+  <w:abstractNum w:abstractNumId="37" w15:restartNumberingAfterBreak="0">
     <w:nsid w:val="727A770D"/>
     <w:multiLevelType w:val="hybridMultilevel"/>
     <w:tmpl w:val="0982167E"/>
@@ -11420,7 +10258,7 @@
       </w:rPr>
     </w:lvl>
   </w:abstractNum>
-  <w:abstractNum w:abstractNumId="38">
+  <w:abstractNum w:abstractNumId="38" w15:restartNumberingAfterBreak="0">
     <w:nsid w:val="79481083"/>
     <w:multiLevelType w:val="multilevel"/>
     <w:tmpl w:val="8FE4C64C"/>
@@ -11565,7 +10403,7 @@
       </w:rPr>
     </w:lvl>
   </w:abstractNum>
-  <w:abstractNum w:abstractNumId="39">
+  <w:abstractNum w:abstractNumId="39" w15:restartNumberingAfterBreak="0">
     <w:nsid w:val="7E2B0978"/>
     <w:multiLevelType w:val="hybridMultilevel"/>
     <w:tmpl w:val="C5A62638"/>
@@ -11581,7 +10419,7 @@
         <w:rFonts w:ascii="Symbol" w:hAnsi="Symbol" w:hint="default"/>
       </w:rPr>
     </w:lvl>
-    <w:lvl w:ilvl="1" w:tplc="04090003" w:tentative="1">
+    <w:lvl w:ilvl="1" w:tplc="04090003">
       <w:start w:val="1"/>
       <w:numFmt w:val="bullet"/>
       <w:lvlText w:val="o"/>
@@ -11802,7 +10640,7 @@
 </file>
 
 <file path=word/styles.xml><?xml version="1.0" encoding="utf-8"?>
-<w:styles xmlns:mc="http://schemas.openxmlformats.org/markup-compatibility/2006" xmlns:r="http://schemas.openxmlformats.org/officeDocument/2006/relationships" xmlns:w="http://schemas.openxmlformats.org/wordprocessingml/2006/main" xmlns:w14="http://schemas.microsoft.com/office/word/2010/wordml" mc:Ignorable="w14">
+<w:styles xmlns:mc="http://schemas.openxmlformats.org/markup-compatibility/2006" xmlns:r="http://schemas.openxmlformats.org/officeDocument/2006/relationships" xmlns:w="http://schemas.openxmlformats.org/wordprocessingml/2006/main" xmlns:w14="http://schemas.microsoft.com/office/word/2010/wordml" xmlns:w15="http://schemas.microsoft.com/office/word/2012/wordml" mc:Ignorable="w14 w15">
   <w:docDefaults>
     <w:rPrDefault>
       <w:rPr>
@@ -11812,7 +10650,7 @@
     </w:rPrDefault>
     <w:pPrDefault/>
   </w:docDefaults>
-  <w:latentStyles w:defLockedState="0" w:defUIPriority="0" w:defSemiHidden="0" w:defUnhideWhenUsed="0" w:defQFormat="0" w:count="276">
+  <w:latentStyles w:defLockedState="0" w:defUIPriority="0" w:defSemiHidden="0" w:defUnhideWhenUsed="0" w:defQFormat="0" w:count="371">
     <w:lsdException w:name="Normal" w:qFormat="1"/>
     <w:lsdException w:name="heading 1" w:qFormat="1"/>
     <w:lsdException w:name="heading 2" w:qFormat="1"/>
@@ -11823,11 +10661,140 @@
     <w:lsdException w:name="heading 7" w:semiHidden="1" w:unhideWhenUsed="1" w:qFormat="1"/>
     <w:lsdException w:name="heading 8" w:semiHidden="1" w:unhideWhenUsed="1" w:qFormat="1"/>
     <w:lsdException w:name="heading 9" w:semiHidden="1" w:unhideWhenUsed="1" w:qFormat="1"/>
+    <w:lsdException w:name="index 1" w:semiHidden="1" w:unhideWhenUsed="1"/>
+    <w:lsdException w:name="index 7" w:semiHidden="1" w:unhideWhenUsed="1"/>
+    <w:lsdException w:name="index 8" w:semiHidden="1" w:unhideWhenUsed="1"/>
+    <w:lsdException w:name="index 9" w:semiHidden="1" w:unhideWhenUsed="1"/>
+    <w:lsdException w:name="toc 1" w:semiHidden="1" w:unhideWhenUsed="1"/>
+    <w:lsdException w:name="toc 2" w:semiHidden="1" w:unhideWhenUsed="1"/>
+    <w:lsdException w:name="toc 3" w:semiHidden="1" w:unhideWhenUsed="1"/>
+    <w:lsdException w:name="toc 4" w:semiHidden="1" w:unhideWhenUsed="1"/>
+    <w:lsdException w:name="toc 5" w:semiHidden="1" w:unhideWhenUsed="1"/>
+    <w:lsdException w:name="toc 6" w:semiHidden="1" w:unhideWhenUsed="1"/>
+    <w:lsdException w:name="toc 7" w:semiHidden="1" w:unhideWhenUsed="1"/>
+    <w:lsdException w:name="toc 8" w:semiHidden="1" w:unhideWhenUsed="1"/>
+    <w:lsdException w:name="toc 9" w:semiHidden="1" w:unhideWhenUsed="1"/>
+    <w:lsdException w:name="Normal Indent" w:semiHidden="1" w:unhideWhenUsed="1"/>
+    <w:lsdException w:name="footnote text" w:semiHidden="1" w:unhideWhenUsed="1"/>
+    <w:lsdException w:name="annotation text" w:semiHidden="1" w:unhideWhenUsed="1"/>
+    <w:lsdException w:name="header" w:semiHidden="1" w:unhideWhenUsed="1"/>
+    <w:lsdException w:name="footer" w:semiHidden="1" w:unhideWhenUsed="1"/>
+    <w:lsdException w:name="index heading" w:semiHidden="1" w:unhideWhenUsed="1"/>
     <w:lsdException w:name="caption" w:semiHidden="1" w:unhideWhenUsed="1" w:qFormat="1"/>
+    <w:lsdException w:name="table of figures" w:semiHidden="1" w:unhideWhenUsed="1"/>
+    <w:lsdException w:name="envelope address" w:semiHidden="1" w:unhideWhenUsed="1"/>
+    <w:lsdException w:name="envelope return" w:semiHidden="1" w:unhideWhenUsed="1"/>
+    <w:lsdException w:name="footnote reference" w:semiHidden="1" w:unhideWhenUsed="1"/>
+    <w:lsdException w:name="annotation reference" w:semiHidden="1" w:unhideWhenUsed="1"/>
+    <w:lsdException w:name="line number" w:semiHidden="1" w:unhideWhenUsed="1"/>
+    <w:lsdException w:name="page number" w:semiHidden="1" w:unhideWhenUsed="1"/>
+    <w:lsdException w:name="endnote reference" w:semiHidden="1" w:unhideWhenUsed="1"/>
+    <w:lsdException w:name="endnote text" w:semiHidden="1" w:unhideWhenUsed="1"/>
+    <w:lsdException w:name="table of authorities" w:semiHidden="1" w:unhideWhenUsed="1"/>
+    <w:lsdException w:name="macro" w:semiHidden="1" w:unhideWhenUsed="1"/>
+    <w:lsdException w:name="toa heading" w:semiHidden="1" w:unhideWhenUsed="1"/>
+    <w:lsdException w:name="List" w:semiHidden="1" w:unhideWhenUsed="1"/>
+    <w:lsdException w:name="List Bullet" w:semiHidden="1" w:unhideWhenUsed="1"/>
+    <w:lsdException w:name="List Number" w:semiHidden="1" w:unhideWhenUsed="1"/>
+    <w:lsdException w:name="List 2" w:semiHidden="1" w:unhideWhenUsed="1"/>
+    <w:lsdException w:name="List 3" w:semiHidden="1" w:unhideWhenUsed="1"/>
+    <w:lsdException w:name="List 4" w:semiHidden="1" w:unhideWhenUsed="1"/>
+    <w:lsdException w:name="List 5" w:semiHidden="1" w:unhideWhenUsed="1"/>
+    <w:lsdException w:name="List Bullet 2" w:semiHidden="1" w:unhideWhenUsed="1"/>
+    <w:lsdException w:name="List Bullet 3" w:semiHidden="1" w:unhideWhenUsed="1"/>
+    <w:lsdException w:name="List Bullet 4" w:semiHidden="1" w:unhideWhenUsed="1"/>
+    <w:lsdException w:name="List Bullet 5" w:semiHidden="1" w:unhideWhenUsed="1"/>
+    <w:lsdException w:name="List Number 3" w:semiHidden="1" w:unhideWhenUsed="1"/>
+    <w:lsdException w:name="List Number 4" w:semiHidden="1" w:unhideWhenUsed="1"/>
     <w:lsdException w:name="Title" w:qFormat="1"/>
+    <w:lsdException w:name="Closing" w:semiHidden="1" w:unhideWhenUsed="1"/>
+    <w:lsdException w:name="Signature" w:semiHidden="1" w:unhideWhenUsed="1"/>
+    <w:lsdException w:name="Default Paragraph Font" w:semiHidden="1" w:unhideWhenUsed="1"/>
+    <w:lsdException w:name="Body Text" w:semiHidden="1" w:unhideWhenUsed="1"/>
+    <w:lsdException w:name="Body Text Indent" w:semiHidden="1" w:unhideWhenUsed="1"/>
+    <w:lsdException w:name="List Continue" w:semiHidden="1" w:unhideWhenUsed="1"/>
+    <w:lsdException w:name="List Continue 2" w:semiHidden="1" w:unhideWhenUsed="1"/>
+    <w:lsdException w:name="List Continue 3" w:semiHidden="1" w:unhideWhenUsed="1"/>
+    <w:lsdException w:name="List Continue 4" w:semiHidden="1" w:unhideWhenUsed="1"/>
+    <w:lsdException w:name="List Continue 5" w:semiHidden="1" w:unhideWhenUsed="1"/>
+    <w:lsdException w:name="Message Header" w:semiHidden="1" w:unhideWhenUsed="1"/>
     <w:lsdException w:name="Subtitle" w:qFormat="1"/>
+    <w:lsdException w:name="Salutation" w:semiHidden="1" w:unhideWhenUsed="1"/>
+    <w:lsdException w:name="Date" w:semiHidden="1" w:unhideWhenUsed="1"/>
+    <w:lsdException w:name="Body Text First Indent" w:semiHidden="1" w:unhideWhenUsed="1"/>
+    <w:lsdException w:name="Body Text First Indent 2" w:semiHidden="1" w:unhideWhenUsed="1"/>
+    <w:lsdException w:name="Note Heading" w:semiHidden="1" w:unhideWhenUsed="1"/>
+    <w:lsdException w:name="Body Text 2" w:semiHidden="1" w:unhideWhenUsed="1"/>
+    <w:lsdException w:name="Body Text 3" w:semiHidden="1" w:unhideWhenUsed="1"/>
+    <w:lsdException w:name="Body Text Indent 2" w:semiHidden="1" w:unhideWhenUsed="1"/>
     <w:lsdException w:name="Strong" w:qFormat="1"/>
     <w:lsdException w:name="Emphasis" w:qFormat="1"/>
+    <w:lsdException w:name="Document Map" w:semiHidden="1" w:unhideWhenUsed="1"/>
+    <w:lsdException w:name="Plain Text" w:semiHidden="1" w:unhideWhenUsed="1"/>
+    <w:lsdException w:name="E-mail Signature" w:semiHidden="1" w:unhideWhenUsed="1"/>
+    <w:lsdException w:name="HTML Top of Form" w:semiHidden="1" w:unhideWhenUsed="1"/>
+    <w:lsdException w:name="HTML Bottom of Form" w:semiHidden="1" w:unhideWhenUsed="1"/>
+    <w:lsdException w:name="Normal (Web)" w:semiHidden="1" w:unhideWhenUsed="1"/>
+    <w:lsdException w:name="HTML Acronym" w:semiHidden="1" w:unhideWhenUsed="1"/>
+    <w:lsdException w:name="HTML Address" w:semiHidden="1" w:unhideWhenUsed="1"/>
+    <w:lsdException w:name="HTML Cite" w:semiHidden="1" w:unhideWhenUsed="1"/>
+    <w:lsdException w:name="HTML Code" w:semiHidden="1" w:unhideWhenUsed="1"/>
+    <w:lsdException w:name="HTML Definition" w:semiHidden="1" w:unhideWhenUsed="1"/>
+    <w:lsdException w:name="HTML Keyboard" w:semiHidden="1" w:unhideWhenUsed="1"/>
+    <w:lsdException w:name="HTML Preformatted" w:semiHidden="1" w:unhideWhenUsed="1"/>
+    <w:lsdException w:name="HTML Sample" w:semiHidden="1" w:unhideWhenUsed="1"/>
+    <w:lsdException w:name="HTML Typewriter" w:semiHidden="1" w:unhideWhenUsed="1"/>
+    <w:lsdException w:name="HTML Variable" w:semiHidden="1" w:unhideWhenUsed="1"/>
+    <w:lsdException w:name="Normal Table" w:semiHidden="1" w:unhideWhenUsed="1"/>
+    <w:lsdException w:name="annotation subject" w:semiHidden="1" w:unhideWhenUsed="1"/>
+    <w:lsdException w:name="No List" w:semiHidden="1" w:unhideWhenUsed="1"/>
+    <w:lsdException w:name="Outline List 1" w:semiHidden="1" w:unhideWhenUsed="1"/>
+    <w:lsdException w:name="Outline List 2" w:semiHidden="1" w:unhideWhenUsed="1"/>
+    <w:lsdException w:name="Outline List 3" w:semiHidden="1" w:unhideWhenUsed="1"/>
+    <w:lsdException w:name="Table Simple 1" w:semiHidden="1" w:unhideWhenUsed="1"/>
+    <w:lsdException w:name="Table Simple 2" w:semiHidden="1" w:unhideWhenUsed="1"/>
+    <w:lsdException w:name="Table Simple 3" w:semiHidden="1" w:unhideWhenUsed="1"/>
+    <w:lsdException w:name="Table Classic 1" w:semiHidden="1" w:unhideWhenUsed="1"/>
+    <w:lsdException w:name="Table Classic 2" w:semiHidden="1" w:unhideWhenUsed="1"/>
+    <w:lsdException w:name="Table Classic 3" w:semiHidden="1" w:unhideWhenUsed="1"/>
+    <w:lsdException w:name="Table Classic 4" w:semiHidden="1" w:unhideWhenUsed="1"/>
+    <w:lsdException w:name="Table Colorful 1" w:semiHidden="1" w:unhideWhenUsed="1"/>
+    <w:lsdException w:name="Table Colorful 2" w:semiHidden="1" w:unhideWhenUsed="1"/>
+    <w:lsdException w:name="Table Colorful 3" w:semiHidden="1" w:unhideWhenUsed="1"/>
+    <w:lsdException w:name="Table Columns 1" w:semiHidden="1" w:unhideWhenUsed="1"/>
+    <w:lsdException w:name="Table Columns 2" w:semiHidden="1" w:unhideWhenUsed="1"/>
+    <w:lsdException w:name="Table Columns 3" w:semiHidden="1" w:unhideWhenUsed="1"/>
+    <w:lsdException w:name="Table Columns 4" w:semiHidden="1" w:unhideWhenUsed="1"/>
+    <w:lsdException w:name="Table Columns 5" w:semiHidden="1" w:unhideWhenUsed="1"/>
+    <w:lsdException w:name="Table Grid 1" w:semiHidden="1" w:unhideWhenUsed="1"/>
+    <w:lsdException w:name="Table Grid 2" w:semiHidden="1" w:unhideWhenUsed="1"/>
+    <w:lsdException w:name="Table Grid 3" w:semiHidden="1" w:unhideWhenUsed="1"/>
+    <w:lsdException w:name="Table Grid 4" w:semiHidden="1" w:unhideWhenUsed="1"/>
+    <w:lsdException w:name="Table Grid 5" w:semiHidden="1" w:unhideWhenUsed="1"/>
+    <w:lsdException w:name="Table Grid 6" w:semiHidden="1" w:unhideWhenUsed="1"/>
+    <w:lsdException w:name="Table Grid 7" w:semiHidden="1" w:unhideWhenUsed="1"/>
+    <w:lsdException w:name="Table Grid 8" w:semiHidden="1" w:unhideWhenUsed="1"/>
+    <w:lsdException w:name="Table List 1" w:semiHidden="1" w:unhideWhenUsed="1"/>
+    <w:lsdException w:name="Table List 2" w:semiHidden="1" w:unhideWhenUsed="1"/>
+    <w:lsdException w:name="Table List 3" w:semiHidden="1" w:unhideWhenUsed="1"/>
+    <w:lsdException w:name="Table List 4" w:semiHidden="1" w:unhideWhenUsed="1"/>
+    <w:lsdException w:name="Table List 5" w:semiHidden="1" w:unhideWhenUsed="1"/>
+    <w:lsdException w:name="Table List 6" w:semiHidden="1" w:unhideWhenUsed="1"/>
+    <w:lsdException w:name="Table List 7" w:semiHidden="1" w:unhideWhenUsed="1"/>
+    <w:lsdException w:name="Table List 8" w:semiHidden="1" w:unhideWhenUsed="1"/>
+    <w:lsdException w:name="Table 3D effects 1" w:semiHidden="1" w:unhideWhenUsed="1"/>
+    <w:lsdException w:name="Table 3D effects 2" w:semiHidden="1" w:unhideWhenUsed="1"/>
+    <w:lsdException w:name="Table 3D effects 3" w:semiHidden="1" w:unhideWhenUsed="1"/>
+    <w:lsdException w:name="Table Contemporary" w:semiHidden="1" w:unhideWhenUsed="1"/>
+    <w:lsdException w:name="Table Elegant" w:semiHidden="1" w:unhideWhenUsed="1"/>
+    <w:lsdException w:name="Table Professional" w:semiHidden="1" w:unhideWhenUsed="1"/>
+    <w:lsdException w:name="Table Subtle 1" w:semiHidden="1" w:unhideWhenUsed="1"/>
+    <w:lsdException w:name="Table Subtle 2" w:semiHidden="1" w:unhideWhenUsed="1"/>
+    <w:lsdException w:name="Table Web 1" w:semiHidden="1" w:unhideWhenUsed="1"/>
+    <w:lsdException w:name="Table Web 2" w:semiHidden="1" w:unhideWhenUsed="1"/>
+    <w:lsdException w:name="Table Web 3" w:semiHidden="1" w:unhideWhenUsed="1"/>
+    <w:lsdException w:name="Balloon Text" w:semiHidden="1" w:unhideWhenUsed="1"/>
+    <w:lsdException w:name="Table Theme" w:semiHidden="1" w:unhideWhenUsed="1"/>
     <w:lsdException w:name="Placeholder Text" w:semiHidden="1" w:uiPriority="99"/>
     <w:lsdException w:name="No Spacing" w:uiPriority="1" w:qFormat="1"/>
     <w:lsdException w:name="Light Shading" w:uiPriority="60"/>
@@ -11939,374 +10906,101 @@
     <w:lsdException w:name="Book Title" w:uiPriority="33" w:qFormat="1"/>
     <w:lsdException w:name="Bibliography" w:semiHidden="1" w:uiPriority="37" w:unhideWhenUsed="1"/>
     <w:lsdException w:name="TOC Heading" w:semiHidden="1" w:uiPriority="39" w:unhideWhenUsed="1" w:qFormat="1"/>
-  </w:latentStyles>
-  <w:style w:type="paragraph" w:default="1" w:styleId="Normal">
-    <w:name w:val="Normal"/>
-    <w:qFormat/>
-    <w:rsid w:val="00F5141F"/>
-    <w:rPr>
-      <w:sz w:val="24"/>
-      <w:szCs w:val="24"/>
-    </w:rPr>
-  </w:style>
-  <w:style w:type="paragraph" w:styleId="Heading1">
-    <w:name w:val="heading 1"/>
-    <w:basedOn w:val="Normal"/>
-    <w:next w:val="Normal"/>
-    <w:qFormat/>
-    <w:rsid w:val="006068D8"/>
-    <w:pPr>
-      <w:keepNext/>
-      <w:tabs>
-        <w:tab w:val="left" w:pos="360"/>
-      </w:tabs>
-      <w:outlineLvl w:val="0"/>
-    </w:pPr>
-    <w:rPr>
-      <w:b/>
-      <w:bCs/>
-    </w:rPr>
-  </w:style>
-  <w:style w:type="paragraph" w:styleId="Heading2">
-    <w:name w:val="heading 2"/>
-    <w:basedOn w:val="Normal"/>
-    <w:next w:val="Normal"/>
-    <w:qFormat/>
-    <w:rsid w:val="006068D8"/>
-    <w:pPr>
-      <w:keepNext/>
-      <w:outlineLvl w:val="1"/>
-    </w:pPr>
-    <w:rPr>
-      <w:b/>
-      <w:bCs/>
-    </w:rPr>
-  </w:style>
-  <w:style w:type="paragraph" w:styleId="Heading3">
-    <w:name w:val="heading 3"/>
-    <w:basedOn w:val="Normal"/>
-    <w:next w:val="Normal"/>
-    <w:qFormat/>
-    <w:rsid w:val="006068D8"/>
-    <w:pPr>
-      <w:keepNext/>
-      <w:autoSpaceDE w:val="0"/>
-      <w:autoSpaceDN w:val="0"/>
-      <w:adjustRightInd w:val="0"/>
-      <w:outlineLvl w:val="2"/>
-    </w:pPr>
-    <w:rPr>
-      <w:b/>
-      <w:bCs/>
-      <w:u w:val="single"/>
-    </w:rPr>
-  </w:style>
-  <w:style w:type="paragraph" w:styleId="Heading4">
-    <w:name w:val="heading 4"/>
-    <w:basedOn w:val="Normal"/>
-    <w:next w:val="Normal"/>
-    <w:qFormat/>
-    <w:rsid w:val="00E40481"/>
-    <w:pPr>
-      <w:keepNext/>
-      <w:spacing w:before="240" w:after="60"/>
-      <w:outlineLvl w:val="3"/>
-    </w:pPr>
-    <w:rPr>
-      <w:b/>
-      <w:bCs/>
-      <w:sz w:val="28"/>
-      <w:szCs w:val="28"/>
-    </w:rPr>
-  </w:style>
-  <w:style w:type="character" w:default="1" w:styleId="DefaultParagraphFont">
-    <w:name w:val="Default Paragraph Font"/>
-    <w:uiPriority w:val="1"/>
-    <w:semiHidden/>
-    <w:unhideWhenUsed/>
-  </w:style>
-  <w:style w:type="table" w:default="1" w:styleId="TableNormal">
-    <w:name w:val="Normal Table"/>
-    <w:uiPriority w:val="99"/>
-    <w:semiHidden/>
-    <w:unhideWhenUsed/>
-    <w:tblPr>
-      <w:tblInd w:w="0" w:type="dxa"/>
-      <w:tblCellMar>
-        <w:top w:w="0" w:type="dxa"/>
-        <w:left w:w="108" w:type="dxa"/>
-        <w:bottom w:w="0" w:type="dxa"/>
-        <w:right w:w="108" w:type="dxa"/>
-      </w:tblCellMar>
-    </w:tblPr>
-  </w:style>
-  <w:style w:type="numbering" w:default="1" w:styleId="NoList">
-    <w:name w:val="No List"/>
-    <w:uiPriority w:val="99"/>
-    <w:semiHidden/>
-    <w:unhideWhenUsed/>
-  </w:style>
-  <w:style w:type="paragraph" w:customStyle="1" w:styleId="Outline">
-    <w:name w:val="Outline"/>
-    <w:basedOn w:val="ListBullet5"/>
-    <w:rsid w:val="006068D8"/>
-    <w:pPr>
-      <w:numPr>
-        <w:numId w:val="2"/>
-      </w:numPr>
-    </w:pPr>
-  </w:style>
-  <w:style w:type="paragraph" w:styleId="ListBullet5">
-    <w:name w:val="List Bullet 5"/>
-    <w:basedOn w:val="Normal"/>
-    <w:autoRedefine/>
-    <w:rsid w:val="006068D8"/>
-    <w:pPr>
-      <w:numPr>
-        <w:numId w:val="1"/>
-      </w:numPr>
-    </w:pPr>
-  </w:style>
-  <w:style w:type="paragraph" w:customStyle="1" w:styleId="AndresOutlineformat">
-    <w:name w:val="Andre's Outline format"/>
-    <w:basedOn w:val="ListBullet5"/>
-    <w:autoRedefine/>
-    <w:rsid w:val="006068D8"/>
-    <w:pPr>
-      <w:numPr>
-        <w:numId w:val="3"/>
-      </w:numPr>
-    </w:pPr>
-  </w:style>
-  <w:style w:type="character" w:styleId="Hyperlink">
-    <w:name w:val="Hyperlink"/>
-    <w:basedOn w:val="DefaultParagraphFont"/>
-    <w:rsid w:val="006068D8"/>
-    <w:rPr>
-      <w:color w:val="0000FF"/>
-      <w:u w:val="single"/>
-    </w:rPr>
-  </w:style>
-  <w:style w:type="paragraph" w:styleId="Title">
-    <w:name w:val="Title"/>
-    <w:basedOn w:val="Normal"/>
-    <w:qFormat/>
-    <w:rsid w:val="006068D8"/>
-    <w:pPr>
-      <w:tabs>
-        <w:tab w:val="left" w:pos="360"/>
-      </w:tabs>
-      <w:jc w:val="center"/>
-    </w:pPr>
-    <w:rPr>
-      <w:b/>
-      <w:bCs/>
-    </w:rPr>
-  </w:style>
-  <w:style w:type="paragraph" w:styleId="Header">
-    <w:name w:val="header"/>
-    <w:basedOn w:val="Normal"/>
-    <w:rsid w:val="006068D8"/>
-    <w:pPr>
-      <w:tabs>
-        <w:tab w:val="center" w:pos="4320"/>
-        <w:tab w:val="right" w:pos="8640"/>
-      </w:tabs>
-    </w:pPr>
-  </w:style>
-  <w:style w:type="paragraph" w:styleId="Footer">
-    <w:name w:val="footer"/>
-    <w:basedOn w:val="Normal"/>
-    <w:rsid w:val="006068D8"/>
-    <w:pPr>
-      <w:tabs>
-        <w:tab w:val="center" w:pos="4320"/>
-        <w:tab w:val="right" w:pos="8640"/>
-      </w:tabs>
-    </w:pPr>
-  </w:style>
-  <w:style w:type="character" w:styleId="FollowedHyperlink">
-    <w:name w:val="FollowedHyperlink"/>
-    <w:basedOn w:val="DefaultParagraphFont"/>
-    <w:rsid w:val="006068D8"/>
-    <w:rPr>
-      <w:color w:val="800080"/>
-      <w:u w:val="single"/>
-    </w:rPr>
-  </w:style>
-  <w:style w:type="paragraph" w:styleId="BalloonText">
-    <w:name w:val="Balloon Text"/>
-    <w:basedOn w:val="Normal"/>
-    <w:semiHidden/>
-    <w:rsid w:val="00BD182E"/>
-    <w:rPr>
-      <w:rFonts w:ascii="Tahoma" w:hAnsi="Tahoma" w:cs="Tahoma"/>
-      <w:sz w:val="16"/>
-      <w:szCs w:val="16"/>
-    </w:rPr>
-  </w:style>
-  <w:style w:type="character" w:styleId="Strong">
-    <w:name w:val="Strong"/>
-    <w:basedOn w:val="DefaultParagraphFont"/>
-    <w:qFormat/>
-    <w:rsid w:val="007C7B7B"/>
-    <w:rPr>
-      <w:b/>
-      <w:bCs/>
-    </w:rPr>
-  </w:style>
-  <w:style w:type="paragraph" w:styleId="ListParagraph">
-    <w:name w:val="List Paragraph"/>
-    <w:basedOn w:val="Normal"/>
-    <w:uiPriority w:val="34"/>
-    <w:qFormat/>
-    <w:rsid w:val="00755FD5"/>
-    <w:pPr>
-      <w:ind w:left="720"/>
-      <w:contextualSpacing/>
-    </w:pPr>
-  </w:style>
-</w:styles>
-</file>
-
-<file path=word/stylesWithEffects.xml><?xml version="1.0" encoding="utf-8"?>
-<w:styles xmlns:wpc="http://schemas.microsoft.com/office/word/2010/wordprocessingCanvas" xmlns:mo="http://schemas.microsoft.com/office/mac/office/2008/main" xmlns:mc="http://schemas.openxmlformats.org/markup-compatibility/2006" xmlns:mv="urn:schemas-microsoft-com:mac:vml" xmlns:o="urn:schemas-microsoft-com:office:office" xmlns:r="http://schemas.openxmlformats.org/officeDocument/2006/relationships" xmlns:m="http://schemas.openxmlformats.org/officeDocument/2006/math" xmlns:v="urn:schemas-microsoft-com:vml" xmlns:wp14="http://schemas.microsoft.com/office/word/2010/wordprocessingDrawing" xmlns:wp="http://schemas.openxmlformats.org/drawingml/2006/wordprocessingDrawing" xmlns:w10="urn:schemas-microsoft-com:office:word" xmlns:w="http://schemas.openxmlformats.org/wordprocessingml/2006/main" xmlns:w14="http://schemas.microsoft.com/office/word/2010/wordml" xmlns:wpg="http://schemas.microsoft.com/office/word/2010/wordprocessingGroup" xmlns:wpi="http://schemas.microsoft.com/office/word/2010/wordprocessingInk" xmlns:wne="http://schemas.microsoft.com/office/word/2006/wordml" xmlns:wps="http://schemas.microsoft.com/office/word/2010/wordprocessingShape" mc:Ignorable="w14 wp14">
-  <w:docDefaults>
-    <w:rPrDefault>
-      <w:rPr>
-        <w:rFonts w:ascii="Times New Roman" w:eastAsia="Times New Roman" w:hAnsi="Times New Roman" w:cs="Times New Roman"/>
-        <w:lang w:val="en-US" w:eastAsia="en-US" w:bidi="ar-SA"/>
-      </w:rPr>
-    </w:rPrDefault>
-    <w:pPrDefault/>
-  </w:docDefaults>
-  <w:latentStyles w:defLockedState="0" w:defUIPriority="0" w:defSemiHidden="0" w:defUnhideWhenUsed="0" w:defQFormat="0" w:count="276">
-    <w:lsdException w:name="Normal" w:qFormat="1"/>
-    <w:lsdException w:name="heading 1" w:qFormat="1"/>
-    <w:lsdException w:name="heading 2" w:qFormat="1"/>
-    <w:lsdException w:name="heading 3" w:qFormat="1"/>
-    <w:lsdException w:name="heading 4" w:qFormat="1"/>
-    <w:lsdException w:name="heading 5" w:semiHidden="1" w:unhideWhenUsed="1" w:qFormat="1"/>
-    <w:lsdException w:name="heading 6" w:semiHidden="1" w:unhideWhenUsed="1" w:qFormat="1"/>
-    <w:lsdException w:name="heading 7" w:semiHidden="1" w:unhideWhenUsed="1" w:qFormat="1"/>
-    <w:lsdException w:name="heading 8" w:semiHidden="1" w:unhideWhenUsed="1" w:qFormat="1"/>
-    <w:lsdException w:name="heading 9" w:semiHidden="1" w:unhideWhenUsed="1" w:qFormat="1"/>
-    <w:lsdException w:name="caption" w:semiHidden="1" w:unhideWhenUsed="1" w:qFormat="1"/>
-    <w:lsdException w:name="Title" w:qFormat="1"/>
-    <w:lsdException w:name="Subtitle" w:qFormat="1"/>
-    <w:lsdException w:name="Strong" w:qFormat="1"/>
-    <w:lsdException w:name="Emphasis" w:qFormat="1"/>
-    <w:lsdException w:name="Placeholder Text" w:semiHidden="1" w:uiPriority="99"/>
-    <w:lsdException w:name="No Spacing" w:uiPriority="1" w:qFormat="1"/>
-    <w:lsdException w:name="Light Shading" w:uiPriority="60"/>
-    <w:lsdException w:name="Light List" w:uiPriority="61"/>
-    <w:lsdException w:name="Light Grid" w:uiPriority="62"/>
-    <w:lsdException w:name="Medium Shading 1" w:uiPriority="63"/>
-    <w:lsdException w:name="Medium Shading 2" w:uiPriority="64"/>
-    <w:lsdException w:name="Medium List 1" w:uiPriority="65"/>
-    <w:lsdException w:name="Medium List 2" w:uiPriority="66"/>
-    <w:lsdException w:name="Medium Grid 1" w:uiPriority="67"/>
-    <w:lsdException w:name="Medium Grid 2" w:uiPriority="68"/>
-    <w:lsdException w:name="Medium Grid 3" w:uiPriority="69"/>
-    <w:lsdException w:name="Dark List" w:uiPriority="70"/>
-    <w:lsdException w:name="Colorful Shading" w:uiPriority="71"/>
-    <w:lsdException w:name="Colorful List" w:uiPriority="72"/>
-    <w:lsdException w:name="Colorful Grid" w:uiPriority="73"/>
-    <w:lsdException w:name="Light Shading Accent 1" w:uiPriority="60"/>
-    <w:lsdException w:name="Light List Accent 1" w:uiPriority="61"/>
-    <w:lsdException w:name="Light Grid Accent 1" w:uiPriority="62"/>
-    <w:lsdException w:name="Medium Shading 1 Accent 1" w:uiPriority="63"/>
-    <w:lsdException w:name="Medium Shading 2 Accent 1" w:uiPriority="64"/>
-    <w:lsdException w:name="Medium List 1 Accent 1" w:uiPriority="65"/>
-    <w:lsdException w:name="Revision" w:semiHidden="1" w:uiPriority="99"/>
-    <w:lsdException w:name="List Paragraph" w:uiPriority="34" w:qFormat="1"/>
-    <w:lsdException w:name="Quote" w:uiPriority="29" w:qFormat="1"/>
-    <w:lsdException w:name="Intense Quote" w:uiPriority="30" w:qFormat="1"/>
-    <w:lsdException w:name="Medium List 2 Accent 1" w:uiPriority="66"/>
-    <w:lsdException w:name="Medium Grid 1 Accent 1" w:uiPriority="67"/>
-    <w:lsdException w:name="Medium Grid 2 Accent 1" w:uiPriority="68"/>
-    <w:lsdException w:name="Medium Grid 3 Accent 1" w:uiPriority="69"/>
-    <w:lsdException w:name="Dark List Accent 1" w:uiPriority="70"/>
-    <w:lsdException w:name="Colorful Shading Accent 1" w:uiPriority="71"/>
-    <w:lsdException w:name="Colorful List Accent 1" w:uiPriority="72"/>
-    <w:lsdException w:name="Colorful Grid Accent 1" w:uiPriority="73"/>
-    <w:lsdException w:name="Light Shading Accent 2" w:uiPriority="60"/>
-    <w:lsdException w:name="Light List Accent 2" w:uiPriority="61"/>
-    <w:lsdException w:name="Light Grid Accent 2" w:uiPriority="62"/>
-    <w:lsdException w:name="Medium Shading 1 Accent 2" w:uiPriority="63"/>
-    <w:lsdException w:name="Medium Shading 2 Accent 2" w:uiPriority="64"/>
-    <w:lsdException w:name="Medium List 1 Accent 2" w:uiPriority="65"/>
-    <w:lsdException w:name="Medium List 2 Accent 2" w:uiPriority="66"/>
-    <w:lsdException w:name="Medium Grid 1 Accent 2" w:uiPriority="67"/>
-    <w:lsdException w:name="Medium Grid 2 Accent 2" w:uiPriority="68"/>
-    <w:lsdException w:name="Medium Grid 3 Accent 2" w:uiPriority="69"/>
-    <w:lsdException w:name="Dark List Accent 2" w:uiPriority="70"/>
-    <w:lsdException w:name="Colorful Shading Accent 2" w:uiPriority="71"/>
-    <w:lsdException w:name="Colorful List Accent 2" w:uiPriority="72"/>
-    <w:lsdException w:name="Colorful Grid Accent 2" w:uiPriority="73"/>
-    <w:lsdException w:name="Light Shading Accent 3" w:uiPriority="60"/>
-    <w:lsdException w:name="Light List Accent 3" w:uiPriority="61"/>
-    <w:lsdException w:name="Light Grid Accent 3" w:uiPriority="62"/>
-    <w:lsdException w:name="Medium Shading 1 Accent 3" w:uiPriority="63"/>
-    <w:lsdException w:name="Medium Shading 2 Accent 3" w:uiPriority="64"/>
-    <w:lsdException w:name="Medium List 1 Accent 3" w:uiPriority="65"/>
-    <w:lsdException w:name="Medium List 2 Accent 3" w:uiPriority="66"/>
-    <w:lsdException w:name="Medium Grid 1 Accent 3" w:uiPriority="67"/>
-    <w:lsdException w:name="Medium Grid 2 Accent 3" w:uiPriority="68"/>
-    <w:lsdException w:name="Medium Grid 3 Accent 3" w:uiPriority="69"/>
-    <w:lsdException w:name="Dark List Accent 3" w:uiPriority="70"/>
-    <w:lsdException w:name="Colorful Shading Accent 3" w:uiPriority="71"/>
-    <w:lsdException w:name="Colorful List Accent 3" w:uiPriority="72"/>
-    <w:lsdException w:name="Colorful Grid Accent 3" w:uiPriority="73"/>
-    <w:lsdException w:name="Light Shading Accent 4" w:uiPriority="60"/>
-    <w:lsdException w:name="Light List Accent 4" w:uiPriority="61"/>
-    <w:lsdException w:name="Light Grid Accent 4" w:uiPriority="62"/>
-    <w:lsdException w:name="Medium Shading 1 Accent 4" w:uiPriority="63"/>
-    <w:lsdException w:name="Medium Shading 2 Accent 4" w:uiPriority="64"/>
-    <w:lsdException w:name="Medium List 1 Accent 4" w:uiPriority="65"/>
-    <w:lsdException w:name="Medium List 2 Accent 4" w:uiPriority="66"/>
-    <w:lsdException w:name="Medium Grid 1 Accent 4" w:uiPriority="67"/>
-    <w:lsdException w:name="Medium Grid 2 Accent 4" w:uiPriority="68"/>
-    <w:lsdException w:name="Medium Grid 3 Accent 4" w:uiPriority="69"/>
-    <w:lsdException w:name="Dark List Accent 4" w:uiPriority="70"/>
-    <w:lsdException w:name="Colorful Shading Accent 4" w:uiPriority="71"/>
-    <w:lsdException w:name="Colorful List Accent 4" w:uiPriority="72"/>
-    <w:lsdException w:name="Colorful Grid Accent 4" w:uiPriority="73"/>
-    <w:lsdException w:name="Light Shading Accent 5" w:uiPriority="60"/>
-    <w:lsdException w:name="Light List Accent 5" w:uiPriority="61"/>
-    <w:lsdException w:name="Light Grid Accent 5" w:uiPriority="62"/>
-    <w:lsdException w:name="Medium Shading 1 Accent 5" w:uiPriority="63"/>
-    <w:lsdException w:name="Medium Shading 2 Accent 5" w:uiPriority="64"/>
-    <w:lsdException w:name="Medium List 1 Accent 5" w:uiPriority="65"/>
-    <w:lsdException w:name="Medium List 2 Accent 5" w:uiPriority="66"/>
-    <w:lsdException w:name="Medium Grid 1 Accent 5" w:uiPriority="67"/>
-    <w:lsdException w:name="Medium Grid 2 Accent 5" w:uiPriority="68"/>
-    <w:lsdException w:name="Medium Grid 3 Accent 5" w:uiPriority="69"/>
-    <w:lsdException w:name="Dark List Accent 5" w:uiPriority="70"/>
-    <w:lsdException w:name="Colorful Shading Accent 5" w:uiPriority="71"/>
-    <w:lsdException w:name="Colorful List Accent 5" w:uiPriority="72"/>
-    <w:lsdException w:name="Colorful Grid Accent 5" w:uiPriority="73"/>
-    <w:lsdException w:name="Light Shading Accent 6" w:uiPriority="60"/>
-    <w:lsdException w:name="Light List Accent 6" w:uiPriority="61"/>
-    <w:lsdException w:name="Light Grid Accent 6" w:uiPriority="62"/>
-    <w:lsdException w:name="Medium Shading 1 Accent 6" w:uiPriority="63"/>
-    <w:lsdException w:name="Medium Shading 2 Accent 6" w:uiPriority="64"/>
-    <w:lsdException w:name="Medium List 1 Accent 6" w:uiPriority="65"/>
-    <w:lsdException w:name="Medium List 2 Accent 6" w:uiPriority="66"/>
-    <w:lsdException w:name="Medium Grid 1 Accent 6" w:uiPriority="67"/>
-    <w:lsdException w:name="Medium Grid 2 Accent 6" w:uiPriority="68"/>
-    <w:lsdException w:name="Medium Grid 3 Accent 6" w:uiPriority="69"/>
-    <w:lsdException w:name="Dark List Accent 6" w:uiPriority="70"/>
-    <w:lsdException w:name="Colorful Shading Accent 6" w:uiPriority="71"/>
-    <w:lsdException w:name="Colorful List Accent 6" w:uiPriority="72"/>
-    <w:lsdException w:name="Colorful Grid Accent 6" w:uiPriority="73"/>
-    <w:lsdException w:name="Subtle Emphasis" w:uiPriority="19" w:qFormat="1"/>
-    <w:lsdException w:name="Intense Emphasis" w:uiPriority="21" w:qFormat="1"/>
-    <w:lsdException w:name="Subtle Reference" w:uiPriority="31" w:qFormat="1"/>
-    <w:lsdException w:name="Intense Reference" w:uiPriority="32" w:qFormat="1"/>
-    <w:lsdException w:name="Book Title" w:uiPriority="33" w:qFormat="1"/>
-    <w:lsdException w:name="Bibliography" w:semiHidden="1" w:uiPriority="37" w:unhideWhenUsed="1"/>
-    <w:lsdException w:name="TOC Heading" w:semiHidden="1" w:uiPriority="39" w:unhideWhenUsed="1" w:qFormat="1"/>
+    <w:lsdException w:name="Grid Table 4" w:uiPriority="49"/>
+    <w:lsdException w:name="Grid Table 5 Dark" w:uiPriority="50"/>
+    <w:lsdException w:name="Grid Table 6 Colorful" w:uiPriority="51"/>
+    <w:lsdException w:name="Grid Table 7 Colorful" w:uiPriority="52"/>
+    <w:lsdException w:name="Grid Table 1 Light Accent 1" w:uiPriority="46"/>
+    <w:lsdException w:name="Grid Table 2 Accent 1" w:uiPriority="47"/>
+    <w:lsdException w:name="Grid Table 3 Accent 1" w:uiPriority="48"/>
+    <w:lsdException w:name="Grid Table 4 Accent 1" w:uiPriority="49"/>
+    <w:lsdException w:name="Grid Table 5 Dark Accent 1" w:uiPriority="50"/>
+    <w:lsdException w:name="Grid Table 6 Colorful Accent 1" w:uiPriority="51"/>
+    <w:lsdException w:name="Grid Table 7 Colorful Accent 1" w:uiPriority="52"/>
+    <w:lsdException w:name="Grid Table 1 Light Accent 2" w:uiPriority="46"/>
+    <w:lsdException w:name="Grid Table 2 Accent 2" w:uiPriority="47"/>
+    <w:lsdException w:name="Grid Table 3 Accent 2" w:uiPriority="48"/>
+    <w:lsdException w:name="Grid Table 4 Accent 2" w:uiPriority="49"/>
+    <w:lsdException w:name="Grid Table 5 Dark Accent 2" w:uiPriority="50"/>
+    <w:lsdException w:name="Grid Table 6 Colorful Accent 2" w:uiPriority="51"/>
+    <w:lsdException w:name="Grid Table 7 Colorful Accent 2" w:uiPriority="52"/>
+    <w:lsdException w:name="Grid Table 1 Light Accent 3" w:uiPriority="46"/>
+    <w:lsdException w:name="Grid Table 2 Accent 3" w:uiPriority="47"/>
+    <w:lsdException w:name="Grid Table 3 Accent 3" w:uiPriority="48"/>
+    <w:lsdException w:name="Grid Table 4 Accent 3" w:uiPriority="49"/>
+    <w:lsdException w:name="Grid Table 5 Dark Accent 3" w:uiPriority="50"/>
+    <w:lsdException w:name="Grid Table 6 Colorful Accent 3" w:uiPriority="51"/>
+    <w:lsdException w:name="Grid Table 7 Colorful Accent 3" w:uiPriority="52"/>
+    <w:lsdException w:name="Grid Table 1 Light Accent 4" w:uiPriority="46"/>
+    <w:lsdException w:name="Grid Table 2 Accent 4" w:uiPriority="47"/>
+    <w:lsdException w:name="Grid Table 3 Accent 4" w:uiPriority="48"/>
+    <w:lsdException w:name="Grid Table 4 Accent 4" w:uiPriority="49"/>
+    <w:lsdException w:name="Grid Table 5 Dark Accent 4" w:uiPriority="50"/>
+    <w:lsdException w:name="Grid Table 6 Colorful Accent 4" w:uiPriority="51"/>
+    <w:lsdException w:name="Grid Table 7 Colorful Accent 4" w:uiPriority="52"/>
+    <w:lsdException w:name="Grid Table 1 Light Accent 5" w:uiPriority="46"/>
+    <w:lsdException w:name="Grid Table 2 Accent 5" w:uiPriority="47"/>
+    <w:lsdException w:name="Grid Table 3 Accent 5" w:uiPriority="48"/>
+    <w:lsdException w:name="Grid Table 4 Accent 5" w:uiPriority="49"/>
+    <w:lsdException w:name="Grid Table 5 Dark Accent 5" w:uiPriority="50"/>
+    <w:lsdException w:name="Grid Table 6 Colorful Accent 5" w:uiPriority="51"/>
+    <w:lsdException w:name="Grid Table 7 Colorful Accent 5" w:uiPriority="52"/>
+    <w:lsdException w:name="Grid Table 1 Light Accent 6" w:uiPriority="46"/>
+    <w:lsdException w:name="Grid Table 2 Accent 6" w:uiPriority="47"/>
+    <w:lsdException w:name="Grid Table 3 Accent 6" w:uiPriority="48"/>
+    <w:lsdException w:name="Grid Table 4 Accent 6" w:uiPriority="49"/>
+    <w:lsdException w:name="Grid Table 5 Dark Accent 6" w:uiPriority="50"/>
+    <w:lsdException w:name="Grid Table 6 Colorful Accent 6" w:uiPriority="51"/>
+    <w:lsdException w:name="Grid Table 7 Colorful Accent 6" w:uiPriority="52"/>
+    <w:lsdException w:name="List Table 1 Light" w:uiPriority="46"/>
+    <w:lsdException w:name="List Table 2" w:uiPriority="47"/>
+    <w:lsdException w:name="List Table 3" w:uiPriority="48"/>
+    <w:lsdException w:name="List Table 4" w:uiPriority="49"/>
+    <w:lsdException w:name="List Table 5 Dark" w:uiPriority="50"/>
+    <w:lsdException w:name="List Table 6 Colorful" w:uiPriority="51"/>
+    <w:lsdException w:name="List Table 7 Colorful" w:uiPriority="52"/>
+    <w:lsdException w:name="List Table 1 Light Accent 1" w:uiPriority="46"/>
+    <w:lsdException w:name="List Table 2 Accent 1" w:uiPriority="47"/>
+    <w:lsdException w:name="List Table 3 Accent 1" w:uiPriority="48"/>
+    <w:lsdException w:name="List Table 4 Accent 1" w:uiPriority="49"/>
+    <w:lsdException w:name="List Table 5 Dark Accent 1" w:uiPriority="50"/>
+    <w:lsdException w:name="List Table 6 Colorful Accent 1" w:uiPriority="51"/>
+    <w:lsdException w:name="List Table 7 Colorful Accent 1" w:uiPriority="52"/>
+    <w:lsdException w:name="List Table 1 Light Accent 2" w:uiPriority="46"/>
+    <w:lsdException w:name="List Table 2 Accent 2" w:uiPriority="47"/>
+    <w:lsdException w:name="List Table 3 Accent 2" w:uiPriority="48"/>
+    <w:lsdException w:name="List Table 4 Accent 2" w:uiPriority="49"/>
+    <w:lsdException w:name="List Table 5 Dark Accent 2" w:uiPriority="50"/>
+    <w:lsdException w:name="List Table 6 Colorful Accent 2" w:uiPriority="51"/>
+    <w:lsdException w:name="List Table 7 Colorful Accent 2" w:uiPriority="52"/>
+    <w:lsdException w:name="List Table 1 Light Accent 3" w:uiPriority="46"/>
+    <w:lsdException w:name="List Table 2 Accent 3" w:uiPriority="47"/>
+    <w:lsdException w:name="List Table 3 Accent 3" w:uiPriority="48"/>
+    <w:lsdException w:name="List Table 4 Accent 3" w:uiPriority="49"/>
+    <w:lsdException w:name="List Table 5 Dark Accent 3" w:uiPriority="50"/>
+    <w:lsdException w:name="List Table 6 Colorful Accent 3" w:uiPriority="51"/>
+    <w:lsdException w:name="List Table 7 Colorful Accent 3" w:uiPriority="52"/>
+    <w:lsdException w:name="List Table 1 Light Accent 4" w:uiPriority="46"/>
+    <w:lsdException w:name="List Table 2 Accent 4" w:uiPriority="47"/>
+    <w:lsdException w:name="List Table 3 Accent 4" w:uiPriority="48"/>
+    <w:lsdException w:name="List Table 4 Accent 4" w:uiPriority="49"/>
+    <w:lsdException w:name="List Table 5 Dark Accent 4" w:uiPriority="50"/>
+    <w:lsdException w:name="List Table 6 Colorful Accent 4" w:uiPriority="51"/>
+    <w:lsdException w:name="List Table 7 Colorful Accent 4" w:uiPriority="52"/>
+    <w:lsdException w:name="List Table 1 Light Accent 5" w:uiPriority="46"/>
+    <w:lsdException w:name="List Table 2 Accent 5" w:uiPriority="47"/>
+    <w:lsdException w:name="List Table 3 Accent 5" w:uiPriority="48"/>
+    <w:lsdException w:name="List Table 4 Accent 5" w:uiPriority="49"/>
+    <w:lsdException w:name="List Table 5 Dark Accent 5" w:uiPriority="50"/>
+    <w:lsdException w:name="List Table 6 Colorful Accent 5" w:uiPriority="51"/>
+    <w:lsdException w:name="List Table 7 Colorful Accent 5" w:uiPriority="52"/>
+    <w:lsdException w:name="List Table 1 Light Accent 6" w:uiPriority="46"/>
+    <w:lsdException w:name="List Table 2 Accent 6" w:uiPriority="47"/>
+    <w:lsdException w:name="List Table 3 Accent 6" w:uiPriority="48"/>
+    <w:lsdException w:name="List Table 4 Accent 6" w:uiPriority="49"/>
+    <w:lsdException w:name="List Table 5 Dark Accent 6" w:uiPriority="50"/>
+    <w:lsdException w:name="List Table 6 Colorful Accent 6" w:uiPriority="51"/>
+    <w:lsdException w:name="List Table 7 Colorful Accent 6" w:uiPriority="52"/>
   </w:latentStyles>
   <w:style w:type="paragraph" w:default="1" w:styleId="Normal">
     <w:name w:val="Normal"/>
@@ -12825,7 +11519,7 @@
 </file>
 
 <file path=customXml/itemProps1.xml><?xml version="1.0" encoding="utf-8"?>
-<ds:datastoreItem xmlns:ds="http://schemas.openxmlformats.org/officeDocument/2006/customXml" ds:itemID="{D5AD14C6-EE92-FE4C-BB7F-694FD6AFD2BC}">
+<ds:datastoreItem xmlns:ds="http://schemas.openxmlformats.org/officeDocument/2006/customXml" ds:itemID="{BA7EAAB0-15E5-4369-B760-BF96AE458BF4}">
   <ds:schemaRefs>
     <ds:schemaRef ds:uri="http://schemas.openxmlformats.org/officeDocument/2006/bibliography"/>
   </ds:schemaRefs>

</xml_diff>